<commit_message>
Added Burke and Hayek abstracts.
</commit_message>
<xml_diff>
--- a/AntiRats/finalVersions/Marcel.docx
+++ b/AntiRats/finalVersions/Marcel.docx
@@ -114,7 +114,23 @@
           <w:sz w:val="24"/>
           <w:szCs w:val="24"/>
         </w:rPr>
-        <w:t>Marcel hosted Friday night salons in his Paris apartment.</w:t>
+        <w:t>Marcel hosted Friday nig</w:t>
+      </w:r>
+      <w:r>
+        <w:rPr>
+          <w:rFonts w:ascii="Times New Roman" w:hAnsi="Times New Roman" w:cs="Times New Roman"/>
+          <w:sz w:val="24"/>
+          <w:szCs w:val="24"/>
+        </w:rPr>
+        <w:t>ht salons in his Paris flat</w:t>
+      </w:r>
+      <w:r>
+        <w:rPr>
+          <w:rFonts w:ascii="Times New Roman" w:hAnsi="Times New Roman" w:cs="Times New Roman"/>
+          <w:sz w:val="24"/>
+          <w:szCs w:val="24"/>
+        </w:rPr>
+        <w:t>.</w:t>
       </w:r>
       <w:r>
         <w:rPr>
@@ -139,15 +155,51 @@
           <w:sz w:val="24"/>
           <w:szCs w:val="24"/>
         </w:rPr>
-        <w:t>Miklos Vetö recalls v</w:t>
-      </w:r>
-      <w:r>
-        <w:rPr>
-          <w:rFonts w:ascii="Times New Roman" w:hAnsi="Times New Roman" w:cs="Times New Roman"/>
-          <w:sz w:val="24"/>
-          <w:szCs w:val="24"/>
-        </w:rPr>
-        <w:t>isiting them as a student in 1959: “Each Friday, from 5 to 7pm a large and very heterogeneous group of people, students, philosophy teachers, society women, freaks, monks, Christian or Buddhist, turned up to talk about a wide selection of philosophico-social themes.”</w:t>
+        <w:t xml:space="preserve">Miklos </w:t>
+      </w:r>
+      <w:proofErr w:type="spellStart"/>
+      <w:r>
+        <w:rPr>
+          <w:rFonts w:ascii="Times New Roman" w:hAnsi="Times New Roman" w:cs="Times New Roman"/>
+          <w:sz w:val="24"/>
+          <w:szCs w:val="24"/>
+        </w:rPr>
+        <w:t>Vetö</w:t>
+      </w:r>
+      <w:proofErr w:type="spellEnd"/>
+      <w:r>
+        <w:rPr>
+          <w:rFonts w:ascii="Times New Roman" w:hAnsi="Times New Roman" w:cs="Times New Roman"/>
+          <w:sz w:val="24"/>
+          <w:szCs w:val="24"/>
+        </w:rPr>
+        <w:t xml:space="preserve"> recalls v</w:t>
+      </w:r>
+      <w:r>
+        <w:rPr>
+          <w:rFonts w:ascii="Times New Roman" w:hAnsi="Times New Roman" w:cs="Times New Roman"/>
+          <w:sz w:val="24"/>
+          <w:szCs w:val="24"/>
+        </w:rPr>
+        <w:t xml:space="preserve">isiting them as a student in 1959: “Each Friday, from 5 to 7pm a large and very heterogeneous group of people, students, philosophy teachers, society women, freaks, monks, Christian or Buddhist, turned up to talk about a wide selection of </w:t>
+      </w:r>
+      <w:proofErr w:type="spellStart"/>
+      <w:r>
+        <w:rPr>
+          <w:rFonts w:ascii="Times New Roman" w:hAnsi="Times New Roman" w:cs="Times New Roman"/>
+          <w:sz w:val="24"/>
+          <w:szCs w:val="24"/>
+        </w:rPr>
+        <w:t>philosophico</w:t>
+      </w:r>
+      <w:proofErr w:type="spellEnd"/>
+      <w:r>
+        <w:rPr>
+          <w:rFonts w:ascii="Times New Roman" w:hAnsi="Times New Roman" w:cs="Times New Roman"/>
+          <w:sz w:val="24"/>
+          <w:szCs w:val="24"/>
+        </w:rPr>
+        <w:t>-social themes.”</w:t>
       </w:r>
       <w:r>
         <w:rPr>
@@ -220,8 +272,27 @@
           <w:sz w:val="24"/>
           <w:szCs w:val="24"/>
         </w:rPr>
-        <w:t xml:space="preserve"> Charles Du Bos, Jacques and </w:t>
-      </w:r>
+        <w:t xml:space="preserve"> Charles Du </w:t>
+      </w:r>
+      <w:proofErr w:type="spellStart"/>
+      <w:r>
+        <w:rPr>
+          <w:rFonts w:ascii="Times New Roman" w:hAnsi="Times New Roman" w:cs="Times New Roman"/>
+          <w:sz w:val="24"/>
+          <w:szCs w:val="24"/>
+        </w:rPr>
+        <w:t>Bos</w:t>
+      </w:r>
+      <w:proofErr w:type="spellEnd"/>
+      <w:r>
+        <w:rPr>
+          <w:rFonts w:ascii="Times New Roman" w:hAnsi="Times New Roman" w:cs="Times New Roman"/>
+          <w:sz w:val="24"/>
+          <w:szCs w:val="24"/>
+        </w:rPr>
+        <w:t xml:space="preserve">, Jacques and </w:t>
+      </w:r>
+      <w:proofErr w:type="spellStart"/>
       <w:r>
         <w:rPr>
           <w:rFonts w:ascii="Times New Roman" w:hAnsi="Times New Roman" w:cs="Times New Roman"/>
@@ -230,6 +301,7 @@
         </w:rPr>
         <w:t>Raïssa</w:t>
       </w:r>
+      <w:proofErr w:type="spellEnd"/>
       <w:r>
         <w:rPr>
           <w:rFonts w:ascii="Times New Roman" w:hAnsi="Times New Roman" w:cs="Times New Roman"/>
@@ -260,7 +332,25 @@
           <w:sz w:val="24"/>
           <w:szCs w:val="24"/>
         </w:rPr>
-        <w:t>Emmanuel Levinas met Jean-Paul Sartre for the first time</w:t>
+        <w:t xml:space="preserve">Emmanuel </w:t>
+      </w:r>
+      <w:proofErr w:type="spellStart"/>
+      <w:r>
+        <w:rPr>
+          <w:rFonts w:ascii="Times New Roman" w:hAnsi="Times New Roman" w:cs="Times New Roman"/>
+          <w:sz w:val="24"/>
+          <w:szCs w:val="24"/>
+        </w:rPr>
+        <w:t>Levinas</w:t>
+      </w:r>
+      <w:proofErr w:type="spellEnd"/>
+      <w:r>
+        <w:rPr>
+          <w:rFonts w:ascii="Times New Roman" w:hAnsi="Times New Roman" w:cs="Times New Roman"/>
+          <w:sz w:val="24"/>
+          <w:szCs w:val="24"/>
+        </w:rPr>
+        <w:t xml:space="preserve"> met Jean-Paul Sartre for the first time</w:t>
       </w:r>
       <w:r>
         <w:rPr>
@@ -301,7 +391,25 @@
           <w:sz w:val="24"/>
           <w:szCs w:val="24"/>
         </w:rPr>
-        <w:t xml:space="preserve">  Paul Ricoeur, who visited Marcel’s gatherings as a student, later hosted similar gatherings</w:t>
+        <w:t xml:space="preserve">  Paul </w:t>
+      </w:r>
+      <w:proofErr w:type="spellStart"/>
+      <w:r>
+        <w:rPr>
+          <w:rFonts w:ascii="Times New Roman" w:hAnsi="Times New Roman" w:cs="Times New Roman"/>
+          <w:sz w:val="24"/>
+          <w:szCs w:val="24"/>
+        </w:rPr>
+        <w:t>Ricoeur</w:t>
+      </w:r>
+      <w:proofErr w:type="spellEnd"/>
+      <w:r>
+        <w:rPr>
+          <w:rFonts w:ascii="Times New Roman" w:hAnsi="Times New Roman" w:cs="Times New Roman"/>
+          <w:sz w:val="24"/>
+          <w:szCs w:val="24"/>
+        </w:rPr>
+        <w:t>, who visited Marcel’s gatherings as a student, later hosted similar gatherings</w:t>
       </w:r>
       <w:r>
         <w:rPr>
@@ -457,7 +565,25 @@
           <w:sz w:val="24"/>
           <w:szCs w:val="24"/>
         </w:rPr>
-        <w:t xml:space="preserve"> influenced the Catholic personalism of the early 1930s</w:t>
+        <w:t xml:space="preserve"> influenced the Catholic </w:t>
+      </w:r>
+      <w:proofErr w:type="spellStart"/>
+      <w:r>
+        <w:rPr>
+          <w:rFonts w:ascii="Times New Roman" w:hAnsi="Times New Roman" w:cs="Times New Roman"/>
+          <w:sz w:val="24"/>
+          <w:szCs w:val="24"/>
+        </w:rPr>
+        <w:t>personalism</w:t>
+      </w:r>
+      <w:proofErr w:type="spellEnd"/>
+      <w:r>
+        <w:rPr>
+          <w:rFonts w:ascii="Times New Roman" w:hAnsi="Times New Roman" w:cs="Times New Roman"/>
+          <w:sz w:val="24"/>
+          <w:szCs w:val="24"/>
+        </w:rPr>
+        <w:t xml:space="preserve"> of the early 1930s</w:t>
       </w:r>
       <w:r>
         <w:rPr>
@@ -1015,7 +1141,23 @@
           <w:sz w:val="24"/>
           <w:szCs w:val="24"/>
         </w:rPr>
-        <w:t xml:space="preserve">e </w:t>
+        <w:t>e</w:t>
+      </w:r>
+      <w:r>
+        <w:rPr>
+          <w:rFonts w:ascii="Times New Roman" w:hAnsi="Times New Roman" w:cs="Times New Roman"/>
+          <w:sz w:val="24"/>
+          <w:szCs w:val="24"/>
+        </w:rPr>
+        <w:t xml:space="preserve"> also</w:t>
+      </w:r>
+      <w:r>
+        <w:rPr>
+          <w:rFonts w:ascii="Times New Roman" w:hAnsi="Times New Roman" w:cs="Times New Roman"/>
+          <w:sz w:val="24"/>
+          <w:szCs w:val="24"/>
+        </w:rPr>
+        <w:t xml:space="preserve"> </w:t>
       </w:r>
       <w:r>
         <w:rPr>
@@ -1503,7 +1645,25 @@
           <w:sz w:val="24"/>
           <w:szCs w:val="24"/>
         </w:rPr>
-        <w:t xml:space="preserve"> “seek to reconstitute the world, moulding it to [their] own image.”</w:t>
+        <w:t xml:space="preserve"> “seek to reconstitute the world, </w:t>
+      </w:r>
+      <w:proofErr w:type="spellStart"/>
+      <w:r>
+        <w:rPr>
+          <w:rFonts w:ascii="Times New Roman" w:hAnsi="Times New Roman" w:cs="Times New Roman"/>
+          <w:sz w:val="24"/>
+          <w:szCs w:val="24"/>
+        </w:rPr>
+        <w:t>moulding</w:t>
+      </w:r>
+      <w:proofErr w:type="spellEnd"/>
+      <w:r>
+        <w:rPr>
+          <w:rFonts w:ascii="Times New Roman" w:hAnsi="Times New Roman" w:cs="Times New Roman"/>
+          <w:sz w:val="24"/>
+          <w:szCs w:val="24"/>
+        </w:rPr>
+        <w:t xml:space="preserve"> it to [their] own image.”</w:t>
       </w:r>
       <w:r>
         <w:rPr>
@@ -1520,7 +1680,25 @@
           <w:sz w:val="24"/>
           <w:szCs w:val="24"/>
         </w:rPr>
-        <w:t xml:space="preserve">  This calls to mind Heidegger’s account of how modernity reduces the world to a “standing reserve” of exploitable resource, Theodor Adorno and Max Horkheimer’s critique of “instrumental rationality.”</w:t>
+        <w:t xml:space="preserve">  This calls to mind Heidegger’s account of how modernity reduces the world to a “standing reserve” of exploitable resource, Theodor Adorno and Max </w:t>
+      </w:r>
+      <w:proofErr w:type="spellStart"/>
+      <w:r>
+        <w:rPr>
+          <w:rFonts w:ascii="Times New Roman" w:hAnsi="Times New Roman" w:cs="Times New Roman"/>
+          <w:sz w:val="24"/>
+          <w:szCs w:val="24"/>
+        </w:rPr>
+        <w:t>Horkheimer’s</w:t>
+      </w:r>
+      <w:proofErr w:type="spellEnd"/>
+      <w:r>
+        <w:rPr>
+          <w:rFonts w:ascii="Times New Roman" w:hAnsi="Times New Roman" w:cs="Times New Roman"/>
+          <w:sz w:val="24"/>
+          <w:szCs w:val="24"/>
+        </w:rPr>
+        <w:t xml:space="preserve"> critique of “instrumental rationality.”</w:t>
       </w:r>
       <w:r>
         <w:rPr>
@@ -1609,7 +1787,43 @@
           <w:sz w:val="24"/>
           <w:szCs w:val="24"/>
         </w:rPr>
-        <w:t xml:space="preserve"> “the past a city moulded itself on the natural structure or prestructure, as if it were fulfilling it</w:t>
+        <w:t xml:space="preserve"> “the past a city </w:t>
+      </w:r>
+      <w:proofErr w:type="spellStart"/>
+      <w:r>
+        <w:rPr>
+          <w:rFonts w:ascii="Times New Roman" w:hAnsi="Times New Roman" w:cs="Times New Roman"/>
+          <w:sz w:val="24"/>
+          <w:szCs w:val="24"/>
+        </w:rPr>
+        <w:t>moulded</w:t>
+      </w:r>
+      <w:proofErr w:type="spellEnd"/>
+      <w:r>
+        <w:rPr>
+          <w:rFonts w:ascii="Times New Roman" w:hAnsi="Times New Roman" w:cs="Times New Roman"/>
+          <w:sz w:val="24"/>
+          <w:szCs w:val="24"/>
+        </w:rPr>
+        <w:t xml:space="preserve"> itself on the natural structure or </w:t>
+      </w:r>
+      <w:proofErr w:type="spellStart"/>
+      <w:r>
+        <w:rPr>
+          <w:rFonts w:ascii="Times New Roman" w:hAnsi="Times New Roman" w:cs="Times New Roman"/>
+          <w:sz w:val="24"/>
+          <w:szCs w:val="24"/>
+        </w:rPr>
+        <w:t>prestructure</w:t>
+      </w:r>
+      <w:proofErr w:type="spellEnd"/>
+      <w:r>
+        <w:rPr>
+          <w:rFonts w:ascii="Times New Roman" w:hAnsi="Times New Roman" w:cs="Times New Roman"/>
+          <w:sz w:val="24"/>
+          <w:szCs w:val="24"/>
+        </w:rPr>
+        <w:t>, as if it were fulfilling it</w:t>
       </w:r>
       <w:r>
         <w:rPr>
@@ -1767,7 +1981,15 @@
           <w:sz w:val="24"/>
           <w:szCs w:val="24"/>
         </w:rPr>
-        <w:t xml:space="preserve"> claimed that this</w:t>
+        <w:t>’s main concern was how</w:t>
+      </w:r>
+      <w:r>
+        <w:rPr>
+          <w:rFonts w:ascii="Times New Roman" w:hAnsi="Times New Roman" w:cs="Times New Roman"/>
+          <w:sz w:val="24"/>
+          <w:szCs w:val="24"/>
+        </w:rPr>
+        <w:t xml:space="preserve"> this</w:t>
       </w:r>
       <w:r>
         <w:rPr>
@@ -1791,7 +2013,15 @@
           <w:sz w:val="24"/>
           <w:szCs w:val="24"/>
         </w:rPr>
-        <w:t>also reshapes are conception of the human</w:t>
+        <w:t>also reshapes our</w:t>
+      </w:r>
+      <w:r>
+        <w:rPr>
+          <w:rFonts w:ascii="Times New Roman" w:hAnsi="Times New Roman" w:cs="Times New Roman"/>
+          <w:sz w:val="24"/>
+          <w:szCs w:val="24"/>
+        </w:rPr>
+        <w:t xml:space="preserve"> conception of the human</w:t>
       </w:r>
       <w:r>
         <w:rPr>
@@ -2107,7 +2337,34 @@
           <w:sz w:val="24"/>
           <w:szCs w:val="24"/>
         </w:rPr>
-        <w:t xml:space="preserve"> life “in bio-sociological terms, that is to say, as a process whose physico-chemical conditions are claimed to be strictly and objectively definable and which exists in view of a given task which relates to the collectivity.”</w:t>
+        <w:t xml:space="preserve"> life “in bio-sociological terms, that is to say, as a process whose </w:t>
+      </w:r>
+      <w:proofErr w:type="spellStart"/>
+      <w:r>
+        <w:rPr>
+          <w:rFonts w:ascii="Times New Roman" w:hAnsi="Times New Roman" w:cs="Times New Roman"/>
+          <w:sz w:val="24"/>
+          <w:szCs w:val="24"/>
+        </w:rPr>
+        <w:t>physico</w:t>
+      </w:r>
+      <w:proofErr w:type="spellEnd"/>
+      <w:r>
+        <w:rPr>
+          <w:rFonts w:ascii="Times New Roman" w:hAnsi="Times New Roman" w:cs="Times New Roman"/>
+          <w:sz w:val="24"/>
+          <w:szCs w:val="24"/>
+        </w:rPr>
+        <w:t xml:space="preserve">-chemical conditions are claimed to be strictly and objectively definable and </w:t>
+      </w:r>
+      <w:r>
+        <w:rPr>
+          <w:rFonts w:ascii="Times New Roman" w:hAnsi="Times New Roman" w:cs="Times New Roman"/>
+          <w:sz w:val="24"/>
+          <w:szCs w:val="24"/>
+        </w:rPr>
+        <w:lastRenderedPageBreak/>
+        <w:t>which exists in view of a given task which relates to the collectivity.”</w:t>
       </w:r>
       <w:r>
         <w:rPr>
@@ -2124,16 +2381,31 @@
           <w:sz w:val="24"/>
           <w:szCs w:val="24"/>
         </w:rPr>
-        <w:t xml:space="preserve">  Here, we might see </w:t>
-      </w:r>
-      <w:r>
-        <w:rPr>
-          <w:rFonts w:ascii="Times New Roman" w:hAnsi="Times New Roman" w:cs="Times New Roman"/>
-          <w:sz w:val="24"/>
-          <w:szCs w:val="24"/>
-        </w:rPr>
-        <w:lastRenderedPageBreak/>
-        <w:t>Marcel anticipating</w:t>
+        <w:t xml:space="preserve">  Here,</w:t>
+      </w:r>
+      <w:r>
+        <w:rPr>
+          <w:rFonts w:ascii="Times New Roman" w:hAnsi="Times New Roman" w:cs="Times New Roman"/>
+          <w:sz w:val="24"/>
+          <w:szCs w:val="24"/>
+        </w:rPr>
+        <w:t xml:space="preserve"> </w:t>
+      </w:r>
+      <w:r>
+        <w:rPr>
+          <w:rFonts w:ascii="Times New Roman" w:hAnsi="Times New Roman" w:cs="Times New Roman"/>
+          <w:sz w:val="24"/>
+          <w:szCs w:val="24"/>
+        </w:rPr>
+        <w:t xml:space="preserve">Marcel </w:t>
+      </w:r>
+      <w:r>
+        <w:rPr>
+          <w:rFonts w:ascii="Times New Roman" w:hAnsi="Times New Roman" w:cs="Times New Roman"/>
+          <w:sz w:val="24"/>
+          <w:szCs w:val="24"/>
+        </w:rPr>
+        <w:t>anticipates</w:t>
       </w:r>
       <w:r>
         <w:rPr>
@@ -2149,15 +2421,25 @@
           <w:sz w:val="24"/>
           <w:szCs w:val="24"/>
         </w:rPr>
-        <w:t xml:space="preserve"> Michel Foucault’s critique of “biopolitics</w:t>
-      </w:r>
-      <w:r>
-        <w:rPr>
-          <w:rFonts w:ascii="Times New Roman" w:hAnsi="Times New Roman" w:cs="Times New Roman"/>
-          <w:sz w:val="24"/>
-          <w:szCs w:val="24"/>
-        </w:rPr>
-        <w:t>,</w:t>
+        <w:t xml:space="preserve"> Michel Foucault’s critique of “</w:t>
+      </w:r>
+      <w:proofErr w:type="spellStart"/>
+      <w:r>
+        <w:rPr>
+          <w:rFonts w:ascii="Times New Roman" w:hAnsi="Times New Roman" w:cs="Times New Roman"/>
+          <w:sz w:val="24"/>
+          <w:szCs w:val="24"/>
+        </w:rPr>
+        <w:t>biopolitics</w:t>
+      </w:r>
+      <w:proofErr w:type="spellEnd"/>
+      <w:r>
+        <w:rPr>
+          <w:rFonts w:ascii="Times New Roman" w:hAnsi="Times New Roman" w:cs="Times New Roman"/>
+          <w:sz w:val="24"/>
+          <w:szCs w:val="24"/>
+        </w:rPr>
+        <w:t>.</w:t>
       </w:r>
       <w:r>
         <w:rPr>
@@ -2166,30 +2448,6 @@
           <w:szCs w:val="24"/>
         </w:rPr>
         <w:t>”</w:t>
-      </w:r>
-      <w:r>
-        <w:rPr>
-          <w:rFonts w:ascii="Times New Roman" w:hAnsi="Times New Roman" w:cs="Times New Roman"/>
-          <w:sz w:val="24"/>
-          <w:szCs w:val="24"/>
-        </w:rPr>
-        <w:t xml:space="preserve"> though</w:t>
-      </w:r>
-      <w:r>
-        <w:rPr>
-          <w:rFonts w:ascii="Times New Roman" w:hAnsi="Times New Roman" w:cs="Times New Roman"/>
-          <w:sz w:val="24"/>
-          <w:szCs w:val="24"/>
-        </w:rPr>
-        <w:t xml:space="preserve"> within a very different, h</w:t>
-      </w:r>
-      <w:r>
-        <w:rPr>
-          <w:rFonts w:ascii="Times New Roman" w:hAnsi="Times New Roman" w:cs="Times New Roman"/>
-          <w:sz w:val="24"/>
-          <w:szCs w:val="24"/>
-        </w:rPr>
-        <w:t>umanistic sensibility.</w:t>
       </w:r>
       <w:r>
         <w:rPr>
@@ -2622,8 +2880,19 @@
           <w:szCs w:val="24"/>
           <w:shd w:val="clear" w:color="auto" w:fill="FFFFFF"/>
         </w:rPr>
-        <w:t>C. Virgil Gheorghiu’s</w:t>
-      </w:r>
+        <w:t xml:space="preserve">C. Virgil </w:t>
+      </w:r>
+      <w:proofErr w:type="spellStart"/>
+      <w:r>
+        <w:rPr>
+          <w:rFonts w:ascii="Times New Roman" w:hAnsi="Times New Roman" w:cs="Times New Roman"/>
+          <w:sz w:val="24"/>
+          <w:szCs w:val="24"/>
+          <w:shd w:val="clear" w:color="auto" w:fill="FFFFFF"/>
+        </w:rPr>
+        <w:t>Gheorghiu’s</w:t>
+      </w:r>
+      <w:proofErr w:type="spellEnd"/>
       <w:r>
         <w:rPr>
           <w:rFonts w:ascii="Times New Roman" w:hAnsi="Times New Roman" w:cs="Times New Roman"/>
@@ -2892,32 +3161,40 @@
           <w:sz w:val="24"/>
           <w:szCs w:val="24"/>
         </w:rPr>
-        <w:t>, but it also reaches beyond us.  While a problem can be definitively solved, a mystery can only be navigated in light of the concrete situation and the people involved.</w:t>
-      </w:r>
-      <w:r>
-        <w:rPr>
-          <w:rFonts w:ascii="Times New Roman" w:hAnsi="Times New Roman" w:cs="Times New Roman"/>
-          <w:sz w:val="24"/>
-          <w:szCs w:val="24"/>
-        </w:rPr>
-        <w:t xml:space="preserve">  As Jill Graper Hernandez points out, “Marcel does not mean to bring a vague literary floweriness to the discourse on </w:t>
-      </w:r>
-      <w:r>
-        <w:rPr>
-          <w:rFonts w:ascii="Times New Roman" w:hAnsi="Times New Roman" w:cs="Times New Roman"/>
+        <w:t>, but it also reaches beyond us.  Whi</w:t>
+      </w:r>
+      <w:r>
+        <w:rPr>
+          <w:rFonts w:ascii="Times New Roman" w:hAnsi="Times New Roman" w:cs="Times New Roman"/>
+          <w:sz w:val="24"/>
+          <w:szCs w:val="24"/>
+        </w:rPr>
+        <w:t>le a problem can be</w:t>
+      </w:r>
+      <w:r>
+        <w:rPr>
+          <w:rFonts w:ascii="Times New Roman" w:hAnsi="Times New Roman" w:cs="Times New Roman"/>
+          <w:sz w:val="24"/>
+          <w:szCs w:val="24"/>
+        </w:rPr>
+        <w:t xml:space="preserve"> solved, a mystery can only be navigated in light of the concrete situation and the people involved.</w:t>
+      </w:r>
+      <w:r>
+        <w:rPr>
+          <w:rFonts w:ascii="Times New Roman" w:hAnsi="Times New Roman" w:cs="Times New Roman"/>
+          <w:sz w:val="24"/>
+          <w:szCs w:val="24"/>
+        </w:rPr>
+        <w:t xml:space="preserve">  As Jill Graper Hernandez points out, “Marcel does not mean to bring a vague literary floweriness to the discourse on mystery; rather </w:t>
+      </w:r>
+      <w:r>
+        <w:rPr>
+          <w:rFonts w:ascii="Times New Roman" w:hAnsi="Times New Roman" w:cs="Times New Roman"/>
+          <w:i/>
           <w:sz w:val="24"/>
           <w:szCs w:val="24"/>
         </w:rPr>
         <w:lastRenderedPageBreak/>
-        <w:t xml:space="preserve">mystery; rather </w:t>
-      </w:r>
-      <w:r>
-        <w:rPr>
-          <w:rFonts w:ascii="Times New Roman" w:hAnsi="Times New Roman" w:cs="Times New Roman"/>
-          <w:i/>
-          <w:sz w:val="24"/>
-          <w:szCs w:val="24"/>
-        </w:rPr>
         <w:t xml:space="preserve">the mystery of our being </w:t>
       </w:r>
       <w:r>
@@ -3398,7 +3675,7 @@
           <w:szCs w:val="24"/>
           <w:shd w:val="clear" w:color="auto" w:fill="FFFFFF"/>
         </w:rPr>
-        <w:t xml:space="preserve"> that medicine </w:t>
+        <w:t xml:space="preserve"> that medicine itself was becoming increasingly reductive, with hospitals serving as “the inspection bench or the </w:t>
       </w:r>
       <w:r>
         <w:rPr>
@@ -3408,7 +3685,7 @@
           <w:shd w:val="clear" w:color="auto" w:fill="FFFFFF"/>
         </w:rPr>
         <w:lastRenderedPageBreak/>
-        <w:t>itself was becoming increasingly reductive, with hospitals serving as “the inspection bench or the repair shop.”</w:t>
+        <w:t>repair shop.”</w:t>
       </w:r>
       <w:r>
         <w:rPr>
@@ -3529,6 +3806,7 @@
         </w:rPr>
         <w:t xml:space="preserve">or </w:t>
       </w:r>
+      <w:proofErr w:type="spellStart"/>
       <w:r>
         <w:rPr>
           <w:rFonts w:ascii="Times New Roman" w:hAnsi="Times New Roman" w:cs="Times New Roman"/>
@@ -3539,6 +3817,7 @@
         </w:rPr>
         <w:t>Bildung</w:t>
       </w:r>
+      <w:proofErr w:type="spellEnd"/>
       <w:r>
         <w:rPr>
           <w:rFonts w:ascii="Times New Roman" w:hAnsi="Times New Roman" w:cs="Times New Roman"/>
@@ -3564,7 +3843,27 @@
           <w:szCs w:val="24"/>
           <w:shd w:val="clear" w:color="auto" w:fill="FFFFFF"/>
         </w:rPr>
-        <w:t>Dickens’ Gradgrind is a caricature of modern educational theories but a telling one nonetheless.</w:t>
+        <w:t xml:space="preserve">Dickens’ </w:t>
+      </w:r>
+      <w:proofErr w:type="spellStart"/>
+      <w:r>
+        <w:rPr>
+          <w:rFonts w:ascii="Times New Roman" w:hAnsi="Times New Roman" w:cs="Times New Roman"/>
+          <w:sz w:val="24"/>
+          <w:szCs w:val="24"/>
+          <w:shd w:val="clear" w:color="auto" w:fill="FFFFFF"/>
+        </w:rPr>
+        <w:t>Gradgrind</w:t>
+      </w:r>
+      <w:proofErr w:type="spellEnd"/>
+      <w:r>
+        <w:rPr>
+          <w:rFonts w:ascii="Times New Roman" w:hAnsi="Times New Roman" w:cs="Times New Roman"/>
+          <w:sz w:val="24"/>
+          <w:szCs w:val="24"/>
+          <w:shd w:val="clear" w:color="auto" w:fill="FFFFFF"/>
+        </w:rPr>
+        <w:t xml:space="preserve"> is a caricature of modern educational theories but a telling one nonetheless.</w:t>
       </w:r>
       <w:r>
         <w:rPr>
@@ -3583,7 +3882,25 @@
           <w:szCs w:val="24"/>
           <w:shd w:val="clear" w:color="auto" w:fill="FFFFFF"/>
         </w:rPr>
-        <w:t xml:space="preserve">  Fundamentally, we lose our sense of ourselves and others, their lives and our own, as mysteries.  We increasingly think of ourselves and others in terms of our functions</w:t>
+        <w:t xml:space="preserve">  Fundamentally, we lose our sense of ourselves and others, their lives and our own, as mysteries.  We increasingly think of ourse</w:t>
+      </w:r>
+      <w:r>
+        <w:rPr>
+          <w:rFonts w:ascii="Times New Roman" w:hAnsi="Times New Roman" w:cs="Times New Roman"/>
+          <w:sz w:val="24"/>
+          <w:szCs w:val="24"/>
+          <w:shd w:val="clear" w:color="auto" w:fill="FFFFFF"/>
+        </w:rPr>
+        <w:t xml:space="preserve">lves and others in terms of </w:t>
+      </w:r>
+      <w:r>
+        <w:rPr>
+          <w:rFonts w:ascii="Times New Roman" w:hAnsi="Times New Roman" w:cs="Times New Roman"/>
+          <w:sz w:val="24"/>
+          <w:szCs w:val="24"/>
+          <w:shd w:val="clear" w:color="auto" w:fill="FFFFFF"/>
+        </w:rPr>
+        <w:t>functions</w:t>
       </w:r>
       <w:r>
         <w:rPr>
@@ -3727,7 +4044,16 @@
           <w:szCs w:val="24"/>
           <w:shd w:val="clear" w:color="auto" w:fill="FFFFFF"/>
         </w:rPr>
-        <w:t xml:space="preserve">, a “function,” and a set of basic biographical facts.  Life is no longer lived out as a dramatic journey, quest, or pilgrimage but as a series of workweeks </w:t>
+        <w:t xml:space="preserve">, a “function,” </w:t>
+      </w:r>
+      <w:r>
+        <w:rPr>
+          <w:rFonts w:ascii="Times New Roman" w:hAnsi="Times New Roman" w:cs="Times New Roman"/>
+          <w:sz w:val="24"/>
+          <w:szCs w:val="24"/>
+          <w:shd w:val="clear" w:color="auto" w:fill="FFFFFF"/>
+        </w:rPr>
+        <w:t xml:space="preserve">a set of basic biographical facts.  Life is no longer lived out as a dramatic journey, quest, or pilgrimage but as a series of workweeks </w:t>
       </w:r>
       <w:r>
         <w:rPr>
@@ -3747,6 +4073,7 @@
         </w:rPr>
         <w:t xml:space="preserve">he marginalization of religion is bound up with the loss of communal wisdom, a </w:t>
       </w:r>
+      <w:proofErr w:type="spellStart"/>
       <w:r>
         <w:rPr>
           <w:rFonts w:ascii="Times New Roman" w:hAnsi="Times New Roman" w:cs="Times New Roman"/>
@@ -3755,8 +4082,31 @@
           <w:szCs w:val="24"/>
           <w:shd w:val="clear" w:color="auto" w:fill="FFFFFF"/>
         </w:rPr>
-        <w:t>sensus communis</w:t>
-      </w:r>
+        <w:t>sensus</w:t>
+      </w:r>
+      <w:proofErr w:type="spellEnd"/>
+      <w:r>
+        <w:rPr>
+          <w:rFonts w:ascii="Times New Roman" w:hAnsi="Times New Roman" w:cs="Times New Roman"/>
+          <w:i/>
+          <w:sz w:val="24"/>
+          <w:szCs w:val="24"/>
+          <w:shd w:val="clear" w:color="auto" w:fill="FFFFFF"/>
+        </w:rPr>
+        <w:t xml:space="preserve"> </w:t>
+      </w:r>
+      <w:proofErr w:type="spellStart"/>
+      <w:r>
+        <w:rPr>
+          <w:rFonts w:ascii="Times New Roman" w:hAnsi="Times New Roman" w:cs="Times New Roman"/>
+          <w:i/>
+          <w:sz w:val="24"/>
+          <w:szCs w:val="24"/>
+          <w:shd w:val="clear" w:color="auto" w:fill="FFFFFF"/>
+        </w:rPr>
+        <w:t>communis</w:t>
+      </w:r>
+      <w:proofErr w:type="spellEnd"/>
       <w:r>
         <w:rPr>
           <w:rFonts w:ascii="Times New Roman" w:hAnsi="Times New Roman" w:cs="Times New Roman"/>
@@ -3964,15 +4314,39 @@
           <w:sz w:val="24"/>
           <w:szCs w:val="24"/>
         </w:rPr>
-        <w:t xml:space="preserve"> can also take subtle</w:t>
-      </w:r>
-      <w:r>
-        <w:rPr>
-          <w:rFonts w:ascii="Times New Roman" w:hAnsi="Times New Roman" w:cs="Times New Roman"/>
-          <w:sz w:val="24"/>
-          <w:szCs w:val="24"/>
-        </w:rPr>
-        <w:t xml:space="preserve"> forms, such as when interactions are structured by an unconscious egotism or unrecognized instrumentalism.  According to Marcel, there is no true communication in such interactions, no open, ongoing reciprocity.  They are a means of extracting “the responses I want.”</w:t>
+        <w:t xml:space="preserve"> can also </w:t>
+      </w:r>
+      <w:r>
+        <w:rPr>
+          <w:rFonts w:ascii="Times New Roman" w:hAnsi="Times New Roman" w:cs="Times New Roman"/>
+          <w:sz w:val="24"/>
+          <w:szCs w:val="24"/>
+        </w:rPr>
+        <w:t>be subtle</w:t>
+      </w:r>
+      <w:r>
+        <w:rPr>
+          <w:rFonts w:ascii="Times New Roman" w:hAnsi="Times New Roman" w:cs="Times New Roman"/>
+          <w:sz w:val="24"/>
+          <w:szCs w:val="24"/>
+        </w:rPr>
+        <w:t>, such as when interactions are structured by an unc</w:t>
+      </w:r>
+      <w:r>
+        <w:rPr>
+          <w:rFonts w:ascii="Times New Roman" w:hAnsi="Times New Roman" w:cs="Times New Roman"/>
+          <w:sz w:val="24"/>
+          <w:szCs w:val="24"/>
+        </w:rPr>
+        <w:t>onscious egotism or</w:t>
+      </w:r>
+      <w:r>
+        <w:rPr>
+          <w:rFonts w:ascii="Times New Roman" w:hAnsi="Times New Roman" w:cs="Times New Roman"/>
+          <w:sz w:val="24"/>
+          <w:szCs w:val="24"/>
+        </w:rPr>
+        <w:t xml:space="preserve"> instrumentalism.  According to Marcel, there is no true communication in such interactions, no open, ongoing reciprocity.  They are a means of extracting “the responses I want.”</w:t>
       </w:r>
       <w:r>
         <w:rPr>
@@ -4528,7 +4902,39 @@
           <w:sz w:val="24"/>
           <w:szCs w:val="24"/>
         </w:rPr>
-        <w:t xml:space="preserve"> Jean-Paul Sartre’s analysis of “bad faith,” and Marcel acknowledged that his fellow dramatist-philosopher was often an insightful diagnostician of relational ills.</w:t>
+        <w:t xml:space="preserve"> Jean-Paul Sartre’s analysis of “bad faith,” and Marcel</w:t>
+      </w:r>
+      <w:r>
+        <w:rPr>
+          <w:rFonts w:ascii="Times New Roman" w:hAnsi="Times New Roman" w:cs="Times New Roman"/>
+          <w:sz w:val="24"/>
+          <w:szCs w:val="24"/>
+        </w:rPr>
+        <w:t xml:space="preserve"> did</w:t>
+      </w:r>
+      <w:r>
+        <w:rPr>
+          <w:rFonts w:ascii="Times New Roman" w:hAnsi="Times New Roman" w:cs="Times New Roman"/>
+          <w:sz w:val="24"/>
+          <w:szCs w:val="24"/>
+        </w:rPr>
+        <w:t xml:space="preserve"> ack</w:t>
+      </w:r>
+      <w:r>
+        <w:rPr>
+          <w:rFonts w:ascii="Times New Roman" w:hAnsi="Times New Roman" w:cs="Times New Roman"/>
+          <w:sz w:val="24"/>
+          <w:szCs w:val="24"/>
+        </w:rPr>
+        <w:t>nowledge</w:t>
+      </w:r>
+      <w:r>
+        <w:rPr>
+          <w:rFonts w:ascii="Times New Roman" w:hAnsi="Times New Roman" w:cs="Times New Roman"/>
+          <w:sz w:val="24"/>
+          <w:szCs w:val="24"/>
+        </w:rPr>
+        <w:t xml:space="preserve"> that his fellow dramatist-philosopher was often an insightful diagnostician of relational ills.</w:t>
       </w:r>
       <w:r>
         <w:rPr>
@@ -4684,6 +5090,7 @@
         </w:rPr>
         <w:t xml:space="preserve"> this openness </w:t>
       </w:r>
+      <w:proofErr w:type="spellStart"/>
       <w:r>
         <w:rPr>
           <w:rFonts w:ascii="Times New Roman" w:hAnsi="Times New Roman" w:cs="Times New Roman"/>
@@ -4693,6 +5100,7 @@
         </w:rPr>
         <w:t>disponibilité</w:t>
       </w:r>
+      <w:proofErr w:type="spellEnd"/>
       <w:r>
         <w:rPr>
           <w:rFonts w:ascii="Times New Roman" w:hAnsi="Times New Roman" w:cs="Times New Roman"/>
@@ -4804,6 +5212,7 @@
         </w:rPr>
         <w:t xml:space="preserve">  During the Nazi occupation, Marcel famously offered a philosophy of “hope” as a state of open expectancy, a sort of </w:t>
       </w:r>
+      <w:proofErr w:type="spellStart"/>
       <w:r>
         <w:rPr>
           <w:rFonts w:ascii="Times New Roman" w:hAnsi="Times New Roman" w:cs="Times New Roman"/>
@@ -4813,6 +5222,7 @@
         </w:rPr>
         <w:t>disponibilité</w:t>
       </w:r>
+      <w:proofErr w:type="spellEnd"/>
       <w:r>
         <w:rPr>
           <w:rFonts w:ascii="Times New Roman" w:hAnsi="Times New Roman" w:cs="Times New Roman"/>
@@ -4839,7 +5249,27 @@
           <w:szCs w:val="24"/>
           <w:shd w:val="clear" w:color="auto" w:fill="FFFFFF"/>
         </w:rPr>
-        <w:t xml:space="preserve">  Marcelian hope transcends hope for particular things.  This distinguishes it from shallow optimism and allows it to persevere through setbacks.</w:t>
+        <w:t xml:space="preserve">  </w:t>
+      </w:r>
+      <w:proofErr w:type="spellStart"/>
+      <w:r>
+        <w:rPr>
+          <w:rFonts w:ascii="Times New Roman" w:hAnsi="Times New Roman" w:cs="Times New Roman"/>
+          <w:sz w:val="24"/>
+          <w:szCs w:val="24"/>
+          <w:shd w:val="clear" w:color="auto" w:fill="FFFFFF"/>
+        </w:rPr>
+        <w:t>Marcelian</w:t>
+      </w:r>
+      <w:proofErr w:type="spellEnd"/>
+      <w:r>
+        <w:rPr>
+          <w:rFonts w:ascii="Times New Roman" w:hAnsi="Times New Roman" w:cs="Times New Roman"/>
+          <w:sz w:val="24"/>
+          <w:szCs w:val="24"/>
+          <w:shd w:val="clear" w:color="auto" w:fill="FFFFFF"/>
+        </w:rPr>
+        <w:t xml:space="preserve"> hope transcends hope for particular things.  This distinguishes it from shallow optimism and allows it to persevere through setbacks.</w:t>
       </w:r>
       <w:r>
         <w:rPr>
@@ -4931,7 +5361,25 @@
           <w:szCs w:val="24"/>
           <w:shd w:val="clear" w:color="auto" w:fill="FFFFFF"/>
         </w:rPr>
-        <w:t xml:space="preserve">  Moderns often try and fail to meet this need via having, via consumption and dreams of consumption.  Yet this often provides only fleeting satisfaction.</w:t>
+        <w:t xml:space="preserve">  Moderns often try and fail to meet this need via having, via consumption and dreams</w:t>
+      </w:r>
+      <w:r>
+        <w:rPr>
+          <w:rFonts w:ascii="Times New Roman" w:hAnsi="Times New Roman" w:cs="Times New Roman"/>
+          <w:sz w:val="24"/>
+          <w:szCs w:val="24"/>
+          <w:shd w:val="clear" w:color="auto" w:fill="FFFFFF"/>
+        </w:rPr>
+        <w:t xml:space="preserve"> of consumption.  Yet this</w:t>
+      </w:r>
+      <w:r>
+        <w:rPr>
+          <w:rFonts w:ascii="Times New Roman" w:hAnsi="Times New Roman" w:cs="Times New Roman"/>
+          <w:sz w:val="24"/>
+          <w:szCs w:val="24"/>
+          <w:shd w:val="clear" w:color="auto" w:fill="FFFFFF"/>
+        </w:rPr>
+        <w:t xml:space="preserve"> provides only fleeting satisfaction.</w:t>
       </w:r>
     </w:p>
     <w:p>
@@ -4987,7 +5435,27 @@
           <w:sz w:val="24"/>
           <w:szCs w:val="24"/>
         </w:rPr>
-        <w:t xml:space="preserve"> disponibilité </w:t>
+        <w:t xml:space="preserve"> </w:t>
+      </w:r>
+      <w:proofErr w:type="spellStart"/>
+      <w:r>
+        <w:rPr>
+          <w:rFonts w:ascii="Times New Roman" w:hAnsi="Times New Roman" w:cs="Times New Roman"/>
+          <w:i/>
+          <w:sz w:val="24"/>
+          <w:szCs w:val="24"/>
+        </w:rPr>
+        <w:t>disponibilité</w:t>
+      </w:r>
+      <w:proofErr w:type="spellEnd"/>
+      <w:r>
+        <w:rPr>
+          <w:rFonts w:ascii="Times New Roman" w:hAnsi="Times New Roman" w:cs="Times New Roman"/>
+          <w:i/>
+          <w:sz w:val="24"/>
+          <w:szCs w:val="24"/>
+        </w:rPr>
+        <w:t xml:space="preserve"> </w:t>
       </w:r>
       <w:r>
         <w:rPr>
@@ -5182,7 +5650,16 @@
           <w:szCs w:val="24"/>
           <w:shd w:val="clear" w:color="auto" w:fill="FFFFFF"/>
         </w:rPr>
-        <w:t xml:space="preserve">  We might especially note that within the domains he identifies—applied science, urban planning, medicine, education—there have always been counter-movements against reductive tendencies.</w:t>
+        <w:t xml:space="preserve">  We might</w:t>
+      </w:r>
+      <w:r>
+        <w:rPr>
+          <w:rFonts w:ascii="Times New Roman" w:hAnsi="Times New Roman" w:cs="Times New Roman"/>
+          <w:sz w:val="24"/>
+          <w:szCs w:val="24"/>
+          <w:shd w:val="clear" w:color="auto" w:fill="FFFFFF"/>
+        </w:rPr>
+        <w:t xml:space="preserve"> note that within the domains he identifies—applied science, urban planning, medicine, education—there have always been counter-movements against reductive tendencies.</w:t>
       </w:r>
       <w:r>
         <w:rPr>
@@ -5488,7 +5965,87 @@
           <w:shd w:val="clear" w:color="auto" w:fill="FFFFFF"/>
         </w:rPr>
         <w:lastRenderedPageBreak/>
-        <w:t>Politically, Marcel concurred with his friend Gustave Thibon “that atomisation and collectivization are two sides of the same and indivisible process which could be described both as devitalising and de-spiritualising.”</w:t>
+        <w:t xml:space="preserve">Politically, Marcel concurred with his friend Gustave </w:t>
+      </w:r>
+      <w:proofErr w:type="spellStart"/>
+      <w:r>
+        <w:rPr>
+          <w:rFonts w:ascii="Times New Roman" w:hAnsi="Times New Roman" w:cs="Times New Roman"/>
+          <w:sz w:val="24"/>
+          <w:szCs w:val="24"/>
+          <w:shd w:val="clear" w:color="auto" w:fill="FFFFFF"/>
+        </w:rPr>
+        <w:t>Thibon</w:t>
+      </w:r>
+      <w:proofErr w:type="spellEnd"/>
+      <w:r>
+        <w:rPr>
+          <w:rFonts w:ascii="Times New Roman" w:hAnsi="Times New Roman" w:cs="Times New Roman"/>
+          <w:sz w:val="24"/>
+          <w:szCs w:val="24"/>
+          <w:shd w:val="clear" w:color="auto" w:fill="FFFFFF"/>
+        </w:rPr>
+        <w:t xml:space="preserve"> “that </w:t>
+      </w:r>
+      <w:proofErr w:type="spellStart"/>
+      <w:r>
+        <w:rPr>
+          <w:rFonts w:ascii="Times New Roman" w:hAnsi="Times New Roman" w:cs="Times New Roman"/>
+          <w:sz w:val="24"/>
+          <w:szCs w:val="24"/>
+          <w:shd w:val="clear" w:color="auto" w:fill="FFFFFF"/>
+        </w:rPr>
+        <w:t>atomisation</w:t>
+      </w:r>
+      <w:proofErr w:type="spellEnd"/>
+      <w:r>
+        <w:rPr>
+          <w:rFonts w:ascii="Times New Roman" w:hAnsi="Times New Roman" w:cs="Times New Roman"/>
+          <w:sz w:val="24"/>
+          <w:szCs w:val="24"/>
+          <w:shd w:val="clear" w:color="auto" w:fill="FFFFFF"/>
+        </w:rPr>
+        <w:t xml:space="preserve"> and collectivization are two sides of the same and indivisible process which could be described both as </w:t>
+      </w:r>
+      <w:proofErr w:type="spellStart"/>
+      <w:r>
+        <w:rPr>
+          <w:rFonts w:ascii="Times New Roman" w:hAnsi="Times New Roman" w:cs="Times New Roman"/>
+          <w:sz w:val="24"/>
+          <w:szCs w:val="24"/>
+          <w:shd w:val="clear" w:color="auto" w:fill="FFFFFF"/>
+        </w:rPr>
+        <w:t>devitalising</w:t>
+      </w:r>
+      <w:proofErr w:type="spellEnd"/>
+      <w:r>
+        <w:rPr>
+          <w:rFonts w:ascii="Times New Roman" w:hAnsi="Times New Roman" w:cs="Times New Roman"/>
+          <w:sz w:val="24"/>
+          <w:szCs w:val="24"/>
+          <w:shd w:val="clear" w:color="auto" w:fill="FFFFFF"/>
+        </w:rPr>
+        <w:t xml:space="preserve"> and de-</w:t>
+      </w:r>
+      <w:proofErr w:type="spellStart"/>
+      <w:r>
+        <w:rPr>
+          <w:rFonts w:ascii="Times New Roman" w:hAnsi="Times New Roman" w:cs="Times New Roman"/>
+          <w:sz w:val="24"/>
+          <w:szCs w:val="24"/>
+          <w:shd w:val="clear" w:color="auto" w:fill="FFFFFF"/>
+        </w:rPr>
+        <w:t>spiritualising</w:t>
+      </w:r>
+      <w:proofErr w:type="spellEnd"/>
+      <w:r>
+        <w:rPr>
+          <w:rFonts w:ascii="Times New Roman" w:hAnsi="Times New Roman" w:cs="Times New Roman"/>
+          <w:sz w:val="24"/>
+          <w:szCs w:val="24"/>
+          <w:shd w:val="clear" w:color="auto" w:fill="FFFFFF"/>
+        </w:rPr>
+        <w:t>.”</w:t>
       </w:r>
       <w:r>
         <w:rPr>
@@ -5581,6 +6138,15 @@
           <w:shd w:val="clear" w:color="auto" w:fill="FFFFFF"/>
         </w:rPr>
         <w:t xml:space="preserve"> was</w:t>
+      </w:r>
+      <w:r>
+        <w:rPr>
+          <w:rFonts w:ascii="Times New Roman" w:hAnsi="Times New Roman" w:cs="Times New Roman"/>
+          <w:sz w:val="24"/>
+          <w:szCs w:val="24"/>
+          <w:shd w:val="clear" w:color="auto" w:fill="FFFFFF"/>
+        </w:rPr>
+        <w:t xml:space="preserve"> something of</w:t>
       </w:r>
       <w:r>
         <w:rPr>
@@ -5875,16 +6441,27 @@
           <w:szCs w:val="24"/>
           <w:shd w:val="clear" w:color="auto" w:fill="FFFFFF"/>
         </w:rPr>
-        <w:t>Marcel’s social critiques remain relevant in our world of Big Data and the digital panopticon, of screen addiction and pervasive loneliness, of social credit and opioid addiction.  Yet he is perhaps most timely in that he offers perennial wisdom as an antidote to these malaises.  He challenges us to open ourselves to others, to seek out true communion, to pursue a life of creative fidelity.</w:t>
-      </w:r>
-      <w:r>
-        <w:rPr>
-          <w:rFonts w:ascii="Times New Roman" w:hAnsi="Times New Roman" w:cs="Times New Roman"/>
-          <w:sz w:val="24"/>
-          <w:szCs w:val="24"/>
-          <w:shd w:val="clear" w:color="auto" w:fill="FFFFFF"/>
-        </w:rPr>
-        <w:t xml:space="preserve">  He calls us back to the co</w:t>
+        <w:t xml:space="preserve">Marcel’s social critiques remain relevant in our world of Big Data and the digital </w:t>
+      </w:r>
+      <w:proofErr w:type="spellStart"/>
+      <w:r>
+        <w:rPr>
+          <w:rFonts w:ascii="Times New Roman" w:hAnsi="Times New Roman" w:cs="Times New Roman"/>
+          <w:sz w:val="24"/>
+          <w:szCs w:val="24"/>
+          <w:shd w:val="clear" w:color="auto" w:fill="FFFFFF"/>
+        </w:rPr>
+        <w:t>panopticon</w:t>
+      </w:r>
+      <w:proofErr w:type="spellEnd"/>
+      <w:r>
+        <w:rPr>
+          <w:rFonts w:ascii="Times New Roman" w:hAnsi="Times New Roman" w:cs="Times New Roman"/>
+          <w:sz w:val="24"/>
+          <w:szCs w:val="24"/>
+          <w:shd w:val="clear" w:color="auto" w:fill="FFFFFF"/>
+        </w:rPr>
+        <w:t>, of screen addiction and pervasive loneliness, of social credit and opioid addiction.  Yet he is perhaps most timely in that he off</w:t>
       </w:r>
       <w:bookmarkStart w:id="0" w:name="_GoBack"/>
       <w:bookmarkEnd w:id="0"/>
@@ -5895,7 +6472,16 @@
           <w:szCs w:val="24"/>
           <w:shd w:val="clear" w:color="auto" w:fill="FFFFFF"/>
         </w:rPr>
-        <w:t xml:space="preserve">ncrete.  Against the notion that “our thinking </w:t>
+        <w:t>ers perennial wisdom as an antidote to these malaises.  He challenges us to open ourselves to others, to seek out true communion, to pursue a life of creative fidelity.</w:t>
+      </w:r>
+      <w:r>
+        <w:rPr>
+          <w:rFonts w:ascii="Times New Roman" w:hAnsi="Times New Roman" w:cs="Times New Roman"/>
+          <w:sz w:val="24"/>
+          <w:szCs w:val="24"/>
+          <w:shd w:val="clear" w:color="auto" w:fill="FFFFFF"/>
+        </w:rPr>
+        <w:t xml:space="preserve">  He calls us back to the concrete.  Against the notion that “our thinking </w:t>
       </w:r>
       <w:r>
         <w:rPr>
@@ -6065,6 +6651,7 @@
       </w:pPr>
     </w:p>
     <w:sectPr>
+      <w:headerReference w:type="default" r:id="rId7"/>
       <w:pgSz w:w="12240" w:h="15840"/>
       <w:pgMar w:top="1440" w:right="1440" w:bottom="1440" w:left="1440" w:header="720" w:footer="720" w:gutter="0"/>
       <w:cols w:space="720"/>
@@ -6163,8 +6750,18 @@
           <w:sz w:val="22"/>
           <w:szCs w:val="22"/>
         </w:rPr>
-        <w:t>ed. Brendan Sweetman</w:t>
-      </w:r>
+        <w:t xml:space="preserve">ed. Brendan </w:t>
+      </w:r>
+      <w:proofErr w:type="spellStart"/>
+      <w:r>
+        <w:rPr>
+          <w:rFonts w:ascii="Times New Roman" w:hAnsi="Times New Roman" w:cs="Times New Roman"/>
+          <w:sz w:val="22"/>
+          <w:szCs w:val="22"/>
+        </w:rPr>
+        <w:t>Sweetman</w:t>
+      </w:r>
+      <w:proofErr w:type="spellEnd"/>
       <w:r>
         <w:rPr>
           <w:rFonts w:ascii="Times New Roman" w:hAnsi="Times New Roman" w:cs="Times New Roman"/>
@@ -6242,7 +6839,25 @@
           <w:sz w:val="22"/>
           <w:szCs w:val="22"/>
         </w:rPr>
-        <w:t xml:space="preserve"> Miklos Vetö, “Personal Memories of Gabriel Marcel,” </w:t>
+        <w:t xml:space="preserve"> Miklos </w:t>
+      </w:r>
+      <w:proofErr w:type="spellStart"/>
+      <w:r>
+        <w:rPr>
+          <w:rFonts w:ascii="Times New Roman" w:hAnsi="Times New Roman" w:cs="Times New Roman"/>
+          <w:sz w:val="22"/>
+          <w:szCs w:val="22"/>
+        </w:rPr>
+        <w:t>Vetö</w:t>
+      </w:r>
+      <w:proofErr w:type="spellEnd"/>
+      <w:r>
+        <w:rPr>
+          <w:rFonts w:ascii="Times New Roman" w:hAnsi="Times New Roman" w:cs="Times New Roman"/>
+          <w:sz w:val="22"/>
+          <w:szCs w:val="22"/>
+        </w:rPr>
+        <w:t xml:space="preserve">, “Personal Memories of Gabriel Marcel,” </w:t>
       </w:r>
       <w:r>
         <w:rPr>
@@ -6288,7 +6903,25 @@
           <w:sz w:val="22"/>
           <w:szCs w:val="22"/>
         </w:rPr>
-        <w:t xml:space="preserve"> See the interview with Emmanuel Levinas in </w:t>
+        <w:t xml:space="preserve"> See the interview with Emmanuel </w:t>
+      </w:r>
+      <w:proofErr w:type="spellStart"/>
+      <w:r>
+        <w:rPr>
+          <w:rFonts w:ascii="Times New Roman" w:hAnsi="Times New Roman" w:cs="Times New Roman"/>
+          <w:sz w:val="22"/>
+          <w:szCs w:val="22"/>
+        </w:rPr>
+        <w:t>Levinas</w:t>
+      </w:r>
+      <w:proofErr w:type="spellEnd"/>
+      <w:r>
+        <w:rPr>
+          <w:rFonts w:ascii="Times New Roman" w:hAnsi="Times New Roman" w:cs="Times New Roman"/>
+          <w:sz w:val="22"/>
+          <w:szCs w:val="22"/>
+        </w:rPr>
+        <w:t xml:space="preserve"> in </w:t>
       </w:r>
       <w:r>
         <w:rPr>
@@ -6305,7 +6938,43 @@
           <w:sz w:val="22"/>
           <w:szCs w:val="22"/>
         </w:rPr>
-        <w:t xml:space="preserve">ed. Richard Kearney (Manchester: Manchester UP, 1984), 53.  Marcel was an important influence on Levinas’s thought.  See Brian Treanor, </w:t>
+        <w:t xml:space="preserve">ed. Richard Kearney (Manchester: Manchester UP, 1984), 53.  Marcel was an important influence on </w:t>
+      </w:r>
+      <w:proofErr w:type="spellStart"/>
+      <w:r>
+        <w:rPr>
+          <w:rFonts w:ascii="Times New Roman" w:hAnsi="Times New Roman" w:cs="Times New Roman"/>
+          <w:sz w:val="22"/>
+          <w:szCs w:val="22"/>
+        </w:rPr>
+        <w:t>Levinas’s</w:t>
+      </w:r>
+      <w:proofErr w:type="spellEnd"/>
+      <w:r>
+        <w:rPr>
+          <w:rFonts w:ascii="Times New Roman" w:hAnsi="Times New Roman" w:cs="Times New Roman"/>
+          <w:sz w:val="22"/>
+          <w:szCs w:val="22"/>
+        </w:rPr>
+        <w:t xml:space="preserve"> thought.  See Brian </w:t>
+      </w:r>
+      <w:proofErr w:type="spellStart"/>
+      <w:r>
+        <w:rPr>
+          <w:rFonts w:ascii="Times New Roman" w:hAnsi="Times New Roman" w:cs="Times New Roman"/>
+          <w:sz w:val="22"/>
+          <w:szCs w:val="22"/>
+        </w:rPr>
+        <w:t>Treanor</w:t>
+      </w:r>
+      <w:proofErr w:type="spellEnd"/>
+      <w:r>
+        <w:rPr>
+          <w:rFonts w:ascii="Times New Roman" w:hAnsi="Times New Roman" w:cs="Times New Roman"/>
+          <w:sz w:val="22"/>
+          <w:szCs w:val="22"/>
+        </w:rPr>
+        <w:t xml:space="preserve">, </w:t>
       </w:r>
       <w:r>
         <w:rPr>
@@ -6314,15 +6983,53 @@
           <w:sz w:val="22"/>
           <w:szCs w:val="22"/>
         </w:rPr>
-        <w:t xml:space="preserve">Aspects of Alterity: Levinas, Marcel, and the Contemporary Debate </w:t>
-      </w:r>
-      <w:r>
-        <w:rPr>
-          <w:rFonts w:ascii="Times New Roman" w:hAnsi="Times New Roman" w:cs="Times New Roman"/>
-          <w:sz w:val="22"/>
-          <w:szCs w:val="22"/>
-        </w:rPr>
-        <w:t xml:space="preserve">(New York: Fordham UP, 2006).  See also William Desmond, “Philosophies of Religion: Marcel, Jaspers, Levinas” in </w:t>
+        <w:t xml:space="preserve">Aspects of Alterity: </w:t>
+      </w:r>
+      <w:proofErr w:type="spellStart"/>
+      <w:r>
+        <w:rPr>
+          <w:rFonts w:ascii="Times New Roman" w:hAnsi="Times New Roman" w:cs="Times New Roman"/>
+          <w:i/>
+          <w:sz w:val="22"/>
+          <w:szCs w:val="22"/>
+        </w:rPr>
+        <w:t>Levinas</w:t>
+      </w:r>
+      <w:proofErr w:type="spellEnd"/>
+      <w:r>
+        <w:rPr>
+          <w:rFonts w:ascii="Times New Roman" w:hAnsi="Times New Roman" w:cs="Times New Roman"/>
+          <w:i/>
+          <w:sz w:val="22"/>
+          <w:szCs w:val="22"/>
+        </w:rPr>
+        <w:t xml:space="preserve">, Marcel, and the Contemporary Debate </w:t>
+      </w:r>
+      <w:r>
+        <w:rPr>
+          <w:rFonts w:ascii="Times New Roman" w:hAnsi="Times New Roman" w:cs="Times New Roman"/>
+          <w:sz w:val="22"/>
+          <w:szCs w:val="22"/>
+        </w:rPr>
+        <w:t xml:space="preserve">(New York: Fordham UP, 2006).  See also William Desmond, “Philosophies of Religion: Marcel, Jaspers, </w:t>
+      </w:r>
+      <w:proofErr w:type="spellStart"/>
+      <w:r>
+        <w:rPr>
+          <w:rFonts w:ascii="Times New Roman" w:hAnsi="Times New Roman" w:cs="Times New Roman"/>
+          <w:sz w:val="22"/>
+          <w:szCs w:val="22"/>
+        </w:rPr>
+        <w:t>Levinas</w:t>
+      </w:r>
+      <w:proofErr w:type="spellEnd"/>
+      <w:r>
+        <w:rPr>
+          <w:rFonts w:ascii="Times New Roman" w:hAnsi="Times New Roman" w:cs="Times New Roman"/>
+          <w:sz w:val="22"/>
+          <w:szCs w:val="22"/>
+        </w:rPr>
+        <w:t xml:space="preserve">” in </w:t>
       </w:r>
       <w:r>
         <w:rPr>
@@ -6377,7 +7084,27 @@
           <w:sz w:val="22"/>
           <w:szCs w:val="22"/>
         </w:rPr>
-        <w:t xml:space="preserve">Paul Ricoeur: His Life and Work </w:t>
+        <w:t xml:space="preserve">Paul </w:t>
+      </w:r>
+      <w:proofErr w:type="spellStart"/>
+      <w:r>
+        <w:rPr>
+          <w:rFonts w:ascii="Times New Roman" w:hAnsi="Times New Roman" w:cs="Times New Roman"/>
+          <w:i/>
+          <w:sz w:val="22"/>
+          <w:szCs w:val="22"/>
+        </w:rPr>
+        <w:t>Ricoeur</w:t>
+      </w:r>
+      <w:proofErr w:type="spellEnd"/>
+      <w:r>
+        <w:rPr>
+          <w:rFonts w:ascii="Times New Roman" w:hAnsi="Times New Roman" w:cs="Times New Roman"/>
+          <w:i/>
+          <w:sz w:val="22"/>
+          <w:szCs w:val="22"/>
+        </w:rPr>
+        <w:t xml:space="preserve">: His Life and Work </w:t>
       </w:r>
       <w:r>
         <w:rPr>
@@ -6423,15 +7150,53 @@
           <w:sz w:val="22"/>
           <w:szCs w:val="22"/>
         </w:rPr>
-        <w:t xml:space="preserve">An Introduction to Personalism </w:t>
-      </w:r>
-      <w:r>
-        <w:rPr>
-          <w:rFonts w:ascii="Times New Roman" w:hAnsi="Times New Roman" w:cs="Times New Roman"/>
-          <w:sz w:val="22"/>
-          <w:szCs w:val="22"/>
-        </w:rPr>
-        <w:t xml:space="preserve">(Washington, D.C.: Catholic U of America P, 2018), especially pp. 35-90.  For a recent reworking of personalism, see David Walsh, </w:t>
+        <w:t xml:space="preserve">An Introduction to </w:t>
+      </w:r>
+      <w:proofErr w:type="spellStart"/>
+      <w:r>
+        <w:rPr>
+          <w:rFonts w:ascii="Times New Roman" w:hAnsi="Times New Roman" w:cs="Times New Roman"/>
+          <w:i/>
+          <w:sz w:val="22"/>
+          <w:szCs w:val="22"/>
+        </w:rPr>
+        <w:t>Personalism</w:t>
+      </w:r>
+      <w:proofErr w:type="spellEnd"/>
+      <w:r>
+        <w:rPr>
+          <w:rFonts w:ascii="Times New Roman" w:hAnsi="Times New Roman" w:cs="Times New Roman"/>
+          <w:i/>
+          <w:sz w:val="22"/>
+          <w:szCs w:val="22"/>
+        </w:rPr>
+        <w:t xml:space="preserve"> </w:t>
+      </w:r>
+      <w:r>
+        <w:rPr>
+          <w:rFonts w:ascii="Times New Roman" w:hAnsi="Times New Roman" w:cs="Times New Roman"/>
+          <w:sz w:val="22"/>
+          <w:szCs w:val="22"/>
+        </w:rPr>
+        <w:t xml:space="preserve">(Washington, D.C.: Catholic U of America P, 2018), especially pp. 35-90.  For a recent reworking of </w:t>
+      </w:r>
+      <w:proofErr w:type="spellStart"/>
+      <w:r>
+        <w:rPr>
+          <w:rFonts w:ascii="Times New Roman" w:hAnsi="Times New Roman" w:cs="Times New Roman"/>
+          <w:sz w:val="22"/>
+          <w:szCs w:val="22"/>
+        </w:rPr>
+        <w:t>personalism</w:t>
+      </w:r>
+      <w:proofErr w:type="spellEnd"/>
+      <w:r>
+        <w:rPr>
+          <w:rFonts w:ascii="Times New Roman" w:hAnsi="Times New Roman" w:cs="Times New Roman"/>
+          <w:sz w:val="22"/>
+          <w:szCs w:val="22"/>
+        </w:rPr>
+        <w:t xml:space="preserve">, see David Walsh, </w:t>
       </w:r>
       <w:r>
         <w:rPr>
@@ -6478,7 +7243,23 @@
           <w:sz w:val="22"/>
           <w:szCs w:val="22"/>
         </w:rPr>
-        <w:t xml:space="preserve"> On the importance of the concrete situation in Marcel, see Kenneth T. Gallagher, </w:t>
+        <w:t xml:space="preserve"> On the importance of the concrete situ</w:t>
+      </w:r>
+      <w:r>
+        <w:rPr>
+          <w:rFonts w:ascii="Times New Roman" w:hAnsi="Times New Roman" w:cs="Times New Roman"/>
+          <w:sz w:val="22"/>
+          <w:szCs w:val="22"/>
+        </w:rPr>
+        <w:t xml:space="preserve">ation in Marcel, see </w:t>
+      </w:r>
+      <w:r>
+        <w:rPr>
+          <w:rFonts w:ascii="Times New Roman" w:hAnsi="Times New Roman" w:cs="Times New Roman"/>
+          <w:sz w:val="22"/>
+          <w:szCs w:val="22"/>
+        </w:rPr>
+        <w:t xml:space="preserve">Gallagher, </w:t>
       </w:r>
       <w:r>
         <w:rPr>
@@ -6495,16 +7276,15 @@
           <w:sz w:val="22"/>
           <w:szCs w:val="22"/>
         </w:rPr>
-        <w:t>(New York: Fordham UP, 1974), 13-29.  See also Brendan Sweetman, 7-38.</w:t>
-      </w:r>
-      <w:r>
-        <w:rPr>
-          <w:rFonts w:ascii="Times New Roman" w:hAnsi="Times New Roman" w:cs="Times New Roman"/>
-          <w:i/>
-          <w:sz w:val="22"/>
-          <w:szCs w:val="22"/>
-        </w:rPr>
-        <w:t xml:space="preserve"> </w:t>
+        <w:t>(New Y</w:t>
+      </w:r>
+      <w:r>
+        <w:rPr>
+          <w:rFonts w:ascii="Times New Roman" w:hAnsi="Times New Roman" w:cs="Times New Roman"/>
+          <w:sz w:val="22"/>
+          <w:szCs w:val="22"/>
+        </w:rPr>
+        <w:t xml:space="preserve">ork: Fordham UP, 1974), 13-29. </w:t>
       </w:r>
     </w:p>
   </w:footnote>
@@ -6571,6 +7351,7 @@
         </w:rPr>
         <w:t xml:space="preserve">: </w:t>
       </w:r>
+      <w:proofErr w:type="spellStart"/>
       <w:r>
         <w:rPr>
           <w:rFonts w:ascii="Times New Roman" w:hAnsi="Times New Roman" w:cs="Times New Roman"/>
@@ -6579,7 +7360,40 @@
           <w:sz w:val="22"/>
           <w:szCs w:val="22"/>
         </w:rPr>
-        <w:t xml:space="preserve">Existentialisme Chrétien: </w:t>
+        <w:t>Existentialisme</w:t>
+      </w:r>
+      <w:proofErr w:type="spellEnd"/>
+      <w:r>
+        <w:rPr>
+          <w:rFonts w:ascii="Times New Roman" w:hAnsi="Times New Roman" w:cs="Times New Roman"/>
+          <w:bCs/>
+          <w:i/>
+          <w:sz w:val="22"/>
+          <w:szCs w:val="22"/>
+        </w:rPr>
+        <w:t xml:space="preserve"> </w:t>
+      </w:r>
+      <w:proofErr w:type="spellStart"/>
+      <w:r>
+        <w:rPr>
+          <w:rFonts w:ascii="Times New Roman" w:hAnsi="Times New Roman" w:cs="Times New Roman"/>
+          <w:bCs/>
+          <w:i/>
+          <w:sz w:val="22"/>
+          <w:szCs w:val="22"/>
+        </w:rPr>
+        <w:t>Chrétien</w:t>
+      </w:r>
+      <w:proofErr w:type="spellEnd"/>
+      <w:r>
+        <w:rPr>
+          <w:rFonts w:ascii="Times New Roman" w:hAnsi="Times New Roman" w:cs="Times New Roman"/>
+          <w:bCs/>
+          <w:i/>
+          <w:sz w:val="22"/>
+          <w:szCs w:val="22"/>
+        </w:rPr>
+        <w:t xml:space="preserve">: </w:t>
       </w:r>
       <w:r>
         <w:rPr>
@@ -6598,16 +7412,55 @@
           <w:sz w:val="22"/>
           <w:szCs w:val="22"/>
         </w:rPr>
-        <w:t xml:space="preserve"> (Paris: Plon, 1947).  </w:t>
-      </w:r>
-      <w:r>
-        <w:rPr>
-          <w:rFonts w:ascii="Times New Roman" w:hAnsi="Times New Roman" w:cs="Times New Roman"/>
-          <w:sz w:val="22"/>
-          <w:szCs w:val="22"/>
-        </w:rPr>
-        <w:t xml:space="preserve">From midcentury onward, though, Marcel sharply rejected the label, claiming that it had become associated with Sartre’s philosophy.  F.H. Heindemann suggests that Marcel may have been influenced by Pope Pious XII’s critique of existentialism in the 1950 encyclical </w:t>
-      </w:r>
+        <w:t xml:space="preserve"> (Paris: </w:t>
+      </w:r>
+      <w:proofErr w:type="spellStart"/>
+      <w:r>
+        <w:rPr>
+          <w:rFonts w:ascii="Times New Roman" w:hAnsi="Times New Roman" w:cs="Times New Roman"/>
+          <w:bCs/>
+          <w:sz w:val="22"/>
+          <w:szCs w:val="22"/>
+        </w:rPr>
+        <w:t>Plon</w:t>
+      </w:r>
+      <w:proofErr w:type="spellEnd"/>
+      <w:r>
+        <w:rPr>
+          <w:rFonts w:ascii="Times New Roman" w:hAnsi="Times New Roman" w:cs="Times New Roman"/>
+          <w:bCs/>
+          <w:sz w:val="22"/>
+          <w:szCs w:val="22"/>
+        </w:rPr>
+        <w:t xml:space="preserve">, 1947).  </w:t>
+      </w:r>
+      <w:r>
+        <w:rPr>
+          <w:rFonts w:ascii="Times New Roman" w:hAnsi="Times New Roman" w:cs="Times New Roman"/>
+          <w:sz w:val="22"/>
+          <w:szCs w:val="22"/>
+        </w:rPr>
+        <w:t xml:space="preserve">From midcentury onward, though, Marcel sharply rejected the label, claiming that it had become associated with Sartre’s philosophy.  F.H. </w:t>
+      </w:r>
+      <w:proofErr w:type="spellStart"/>
+      <w:r>
+        <w:rPr>
+          <w:rFonts w:ascii="Times New Roman" w:hAnsi="Times New Roman" w:cs="Times New Roman"/>
+          <w:sz w:val="22"/>
+          <w:szCs w:val="22"/>
+        </w:rPr>
+        <w:t>Heindemann</w:t>
+      </w:r>
+      <w:proofErr w:type="spellEnd"/>
+      <w:r>
+        <w:rPr>
+          <w:rFonts w:ascii="Times New Roman" w:hAnsi="Times New Roman" w:cs="Times New Roman"/>
+          <w:sz w:val="22"/>
+          <w:szCs w:val="22"/>
+        </w:rPr>
+        <w:t xml:space="preserve"> suggests that Marcel may have been influenced by Pope Pious XII’s critique of existentialism in the 1950 encyclical </w:t>
+      </w:r>
+      <w:proofErr w:type="spellStart"/>
       <w:r>
         <w:rPr>
           <w:rFonts w:ascii="Times New Roman" w:hAnsi="Times New Roman" w:cs="Times New Roman"/>
@@ -6615,16 +7468,9 @@
           <w:sz w:val="22"/>
           <w:szCs w:val="22"/>
         </w:rPr>
-        <w:t>Humani generis</w:t>
-      </w:r>
-      <w:r>
-        <w:rPr>
-          <w:rFonts w:ascii="Times New Roman" w:hAnsi="Times New Roman" w:cs="Times New Roman"/>
-          <w:sz w:val="22"/>
-          <w:szCs w:val="22"/>
-        </w:rPr>
-        <w:t xml:space="preserve">.  See Heindemann, </w:t>
-      </w:r>
+        <w:t>Humani</w:t>
+      </w:r>
+      <w:proofErr w:type="spellEnd"/>
       <w:r>
         <w:rPr>
           <w:rFonts w:ascii="Times New Roman" w:hAnsi="Times New Roman" w:cs="Times New Roman"/>
@@ -6632,6 +7478,41 @@
           <w:sz w:val="22"/>
           <w:szCs w:val="22"/>
         </w:rPr>
+        <w:t xml:space="preserve"> generis</w:t>
+      </w:r>
+      <w:r>
+        <w:rPr>
+          <w:rFonts w:ascii="Times New Roman" w:hAnsi="Times New Roman" w:cs="Times New Roman"/>
+          <w:sz w:val="22"/>
+          <w:szCs w:val="22"/>
+        </w:rPr>
+        <w:t xml:space="preserve">.  See </w:t>
+      </w:r>
+      <w:proofErr w:type="spellStart"/>
+      <w:r>
+        <w:rPr>
+          <w:rFonts w:ascii="Times New Roman" w:hAnsi="Times New Roman" w:cs="Times New Roman"/>
+          <w:sz w:val="22"/>
+          <w:szCs w:val="22"/>
+        </w:rPr>
+        <w:t>Heindemann</w:t>
+      </w:r>
+      <w:proofErr w:type="spellEnd"/>
+      <w:r>
+        <w:rPr>
+          <w:rFonts w:ascii="Times New Roman" w:hAnsi="Times New Roman" w:cs="Times New Roman"/>
+          <w:sz w:val="22"/>
+          <w:szCs w:val="22"/>
+        </w:rPr>
+        <w:t xml:space="preserve">, </w:t>
+      </w:r>
+      <w:r>
+        <w:rPr>
+          <w:rFonts w:ascii="Times New Roman" w:hAnsi="Times New Roman" w:cs="Times New Roman"/>
+          <w:i/>
+          <w:sz w:val="22"/>
+          <w:szCs w:val="22"/>
+        </w:rPr>
         <w:t xml:space="preserve">Existentialism and the Modern Predicament </w:t>
       </w:r>
       <w:r>
@@ -6640,7 +7521,25 @@
           <w:sz w:val="22"/>
           <w:szCs w:val="22"/>
         </w:rPr>
-        <w:t xml:space="preserve">(New York: Harper Torchbooks, 1958), 150. </w:t>
+        <w:t xml:space="preserve">(New York: Harper </w:t>
+      </w:r>
+      <w:proofErr w:type="spellStart"/>
+      <w:r>
+        <w:rPr>
+          <w:rFonts w:ascii="Times New Roman" w:hAnsi="Times New Roman" w:cs="Times New Roman"/>
+          <w:sz w:val="22"/>
+          <w:szCs w:val="22"/>
+        </w:rPr>
+        <w:t>Torchbooks</w:t>
+      </w:r>
+      <w:proofErr w:type="spellEnd"/>
+      <w:r>
+        <w:rPr>
+          <w:rFonts w:ascii="Times New Roman" w:hAnsi="Times New Roman" w:cs="Times New Roman"/>
+          <w:sz w:val="22"/>
+          <w:szCs w:val="22"/>
+        </w:rPr>
+        <w:t xml:space="preserve">, 1958), 150. </w:t>
       </w:r>
     </w:p>
   </w:footnote>
@@ -6686,7 +7585,25 @@
           <w:sz w:val="22"/>
           <w:szCs w:val="22"/>
         </w:rPr>
-        <w:t xml:space="preserve">trans. Robert Rosthal (New York: Farrar, Straus and Co., 1964), 60.  </w:t>
+        <w:t xml:space="preserve">trans. Robert </w:t>
+      </w:r>
+      <w:proofErr w:type="spellStart"/>
+      <w:r>
+        <w:rPr>
+          <w:rFonts w:ascii="Times New Roman" w:hAnsi="Times New Roman" w:cs="Times New Roman"/>
+          <w:sz w:val="22"/>
+          <w:szCs w:val="22"/>
+        </w:rPr>
+        <w:t>Rosthal</w:t>
+      </w:r>
+      <w:proofErr w:type="spellEnd"/>
+      <w:r>
+        <w:rPr>
+          <w:rFonts w:ascii="Times New Roman" w:hAnsi="Times New Roman" w:cs="Times New Roman"/>
+          <w:sz w:val="22"/>
+          <w:szCs w:val="22"/>
+        </w:rPr>
+        <w:t xml:space="preserve"> (New York: Farrar, Straus and Co., 1964), 60.  </w:t>
       </w:r>
     </w:p>
   </w:footnote>
@@ -6786,7 +7703,43 @@
           <w:sz w:val="22"/>
           <w:szCs w:val="22"/>
         </w:rPr>
-        <w:t>trans. Manya Harari (London: The Harvill Press, 1954), 8.</w:t>
+        <w:t xml:space="preserve">trans. </w:t>
+      </w:r>
+      <w:proofErr w:type="spellStart"/>
+      <w:r>
+        <w:rPr>
+          <w:rFonts w:ascii="Times New Roman" w:hAnsi="Times New Roman" w:cs="Times New Roman"/>
+          <w:sz w:val="22"/>
+          <w:szCs w:val="22"/>
+        </w:rPr>
+        <w:t>Manya</w:t>
+      </w:r>
+      <w:proofErr w:type="spellEnd"/>
+      <w:r>
+        <w:rPr>
+          <w:rFonts w:ascii="Times New Roman" w:hAnsi="Times New Roman" w:cs="Times New Roman"/>
+          <w:sz w:val="22"/>
+          <w:szCs w:val="22"/>
+        </w:rPr>
+        <w:t xml:space="preserve"> Harari (London: The </w:t>
+      </w:r>
+      <w:proofErr w:type="spellStart"/>
+      <w:r>
+        <w:rPr>
+          <w:rFonts w:ascii="Times New Roman" w:hAnsi="Times New Roman" w:cs="Times New Roman"/>
+          <w:sz w:val="22"/>
+          <w:szCs w:val="22"/>
+        </w:rPr>
+        <w:t>Harvill</w:t>
+      </w:r>
+      <w:proofErr w:type="spellEnd"/>
+      <w:r>
+        <w:rPr>
+          <w:rFonts w:ascii="Times New Roman" w:hAnsi="Times New Roman" w:cs="Times New Roman"/>
+          <w:sz w:val="22"/>
+          <w:szCs w:val="22"/>
+        </w:rPr>
+        <w:t xml:space="preserve"> Press, 1954), 8.</w:t>
       </w:r>
     </w:p>
   </w:footnote>
@@ -6844,7 +7797,25 @@
           <w:sz w:val="22"/>
           <w:szCs w:val="22"/>
         </w:rPr>
-        <w:t xml:space="preserve">See Bernard Gendreau, “Gabriel Marcel’s Personalist Ontological Approach to Technology.”  </w:t>
+        <w:t xml:space="preserve">See Bernard </w:t>
+      </w:r>
+      <w:proofErr w:type="spellStart"/>
+      <w:r>
+        <w:rPr>
+          <w:rFonts w:ascii="Times New Roman" w:hAnsi="Times New Roman" w:cs="Times New Roman"/>
+          <w:sz w:val="22"/>
+          <w:szCs w:val="22"/>
+        </w:rPr>
+        <w:t>Gendreau</w:t>
+      </w:r>
+      <w:proofErr w:type="spellEnd"/>
+      <w:r>
+        <w:rPr>
+          <w:rFonts w:ascii="Times New Roman" w:hAnsi="Times New Roman" w:cs="Times New Roman"/>
+          <w:sz w:val="22"/>
+          <w:szCs w:val="22"/>
+        </w:rPr>
+        <w:t xml:space="preserve">, “Gabriel Marcel’s Personalist Ontological Approach to Technology.”  </w:t>
       </w:r>
       <w:r>
         <w:rPr>
@@ -6994,7 +7965,45 @@
           <w:sz w:val="22"/>
           <w:szCs w:val="22"/>
         </w:rPr>
-        <w:t xml:space="preserve"> See Martin Heidegger, “The Question Concerning Technology,” trans.William Lovitt, in </w:t>
+        <w:t xml:space="preserve"> See Martin Heidegger, “The Question Concerning Technology,” </w:t>
+      </w:r>
+      <w:proofErr w:type="spellStart"/>
+      <w:proofErr w:type="gramStart"/>
+      <w:r>
+        <w:rPr>
+          <w:rFonts w:ascii="Times New Roman" w:hAnsi="Times New Roman" w:cs="Times New Roman"/>
+          <w:sz w:val="22"/>
+          <w:szCs w:val="22"/>
+        </w:rPr>
+        <w:t>trans.William</w:t>
+      </w:r>
+      <w:proofErr w:type="spellEnd"/>
+      <w:proofErr w:type="gramEnd"/>
+      <w:r>
+        <w:rPr>
+          <w:rFonts w:ascii="Times New Roman" w:hAnsi="Times New Roman" w:cs="Times New Roman"/>
+          <w:sz w:val="22"/>
+          <w:szCs w:val="22"/>
+        </w:rPr>
+        <w:t xml:space="preserve"> </w:t>
+      </w:r>
+      <w:proofErr w:type="spellStart"/>
+      <w:r>
+        <w:rPr>
+          <w:rFonts w:ascii="Times New Roman" w:hAnsi="Times New Roman" w:cs="Times New Roman"/>
+          <w:sz w:val="22"/>
+          <w:szCs w:val="22"/>
+        </w:rPr>
+        <w:t>Lovitt</w:t>
+      </w:r>
+      <w:proofErr w:type="spellEnd"/>
+      <w:r>
+        <w:rPr>
+          <w:rFonts w:ascii="Times New Roman" w:hAnsi="Times New Roman" w:cs="Times New Roman"/>
+          <w:sz w:val="22"/>
+          <w:szCs w:val="22"/>
+        </w:rPr>
+        <w:t xml:space="preserve">, in </w:t>
       </w:r>
       <w:r>
         <w:rPr>
@@ -7011,7 +8020,43 @@
           <w:sz w:val="22"/>
           <w:szCs w:val="22"/>
         </w:rPr>
-        <w:t xml:space="preserve">edited by David Ferrell Krell (New York: Harper &amp; Row, 1977), 287-317.  See also Theodor Adorno and Max Horkheimer, </w:t>
+        <w:t xml:space="preserve">edited by David Ferrell </w:t>
+      </w:r>
+      <w:proofErr w:type="spellStart"/>
+      <w:r>
+        <w:rPr>
+          <w:rFonts w:ascii="Times New Roman" w:hAnsi="Times New Roman" w:cs="Times New Roman"/>
+          <w:sz w:val="22"/>
+          <w:szCs w:val="22"/>
+        </w:rPr>
+        <w:t>Krell</w:t>
+      </w:r>
+      <w:proofErr w:type="spellEnd"/>
+      <w:r>
+        <w:rPr>
+          <w:rFonts w:ascii="Times New Roman" w:hAnsi="Times New Roman" w:cs="Times New Roman"/>
+          <w:sz w:val="22"/>
+          <w:szCs w:val="22"/>
+        </w:rPr>
+        <w:t xml:space="preserve"> (New York: Harper &amp; Row, 1977), 287-317.  See also Theodor Adorno and Max </w:t>
+      </w:r>
+      <w:proofErr w:type="spellStart"/>
+      <w:r>
+        <w:rPr>
+          <w:rFonts w:ascii="Times New Roman" w:hAnsi="Times New Roman" w:cs="Times New Roman"/>
+          <w:sz w:val="22"/>
+          <w:szCs w:val="22"/>
+        </w:rPr>
+        <w:t>Horkheimer</w:t>
+      </w:r>
+      <w:proofErr w:type="spellEnd"/>
+      <w:r>
+        <w:rPr>
+          <w:rFonts w:ascii="Times New Roman" w:hAnsi="Times New Roman" w:cs="Times New Roman"/>
+          <w:sz w:val="22"/>
+          <w:szCs w:val="22"/>
+        </w:rPr>
+        <w:t xml:space="preserve">, </w:t>
       </w:r>
       <w:r>
         <w:rPr>
@@ -7028,7 +8073,25 @@
           <w:sz w:val="22"/>
           <w:szCs w:val="22"/>
         </w:rPr>
-        <w:t xml:space="preserve">translated by Edmund Jephcott (Stanford: Stanford UP, 2002).  Sally Fischer notes that Marcel actually begins exploring these themes well before Heidegger.  </w:t>
+        <w:t xml:space="preserve">translated by Edmund </w:t>
+      </w:r>
+      <w:proofErr w:type="spellStart"/>
+      <w:r>
+        <w:rPr>
+          <w:rFonts w:ascii="Times New Roman" w:hAnsi="Times New Roman" w:cs="Times New Roman"/>
+          <w:sz w:val="22"/>
+          <w:szCs w:val="22"/>
+        </w:rPr>
+        <w:t>Jephcott</w:t>
+      </w:r>
+      <w:proofErr w:type="spellEnd"/>
+      <w:r>
+        <w:rPr>
+          <w:rFonts w:ascii="Times New Roman" w:hAnsi="Times New Roman" w:cs="Times New Roman"/>
+          <w:sz w:val="22"/>
+          <w:szCs w:val="22"/>
+        </w:rPr>
+        <w:t xml:space="preserve"> (Stanford: Stanford UP, 2002). </w:t>
       </w:r>
     </w:p>
   </w:footnote>
@@ -7256,7 +8319,21 @@
         <w:rPr>
           <w:i/>
         </w:rPr>
-        <w:t xml:space="preserve">The Birth of Biopolitics, </w:t>
+        <w:t xml:space="preserve">The Birth of </w:t>
+      </w:r>
+      <w:proofErr w:type="spellStart"/>
+      <w:r>
+        <w:rPr>
+          <w:i/>
+        </w:rPr>
+        <w:t>Biopolitics</w:t>
+      </w:r>
+      <w:proofErr w:type="spellEnd"/>
+      <w:r>
+        <w:rPr>
+          <w:i/>
+        </w:rPr>
+        <w:t xml:space="preserve">, </w:t>
       </w:r>
       <w:r>
         <w:rPr>
@@ -7270,28 +8347,52 @@
           <w:bCs/>
           <w:i/>
         </w:rPr>
-        <w:t>at the Collège de France, 1978-</w:t>
-      </w:r>
+        <w:t xml:space="preserve">at the </w:t>
+      </w:r>
+      <w:proofErr w:type="spellStart"/>
       <w:r>
         <w:rPr>
           <w:bCs/>
           <w:i/>
         </w:rPr>
-        <w:t>1979</w:t>
-      </w:r>
+        <w:t>Collège</w:t>
+      </w:r>
+      <w:proofErr w:type="spellEnd"/>
       <w:r>
         <w:rPr>
           <w:bCs/>
           <w:i/>
         </w:rPr>
+        <w:t xml:space="preserve"> de France, 1978-</w:t>
+      </w:r>
+      <w:r>
+        <w:rPr>
+          <w:bCs/>
+          <w:i/>
+        </w:rPr>
+        <w:t>1979</w:t>
+      </w:r>
+      <w:r>
+        <w:rPr>
+          <w:bCs/>
+          <w:i/>
+        </w:rPr>
         <w:t xml:space="preserve">, </w:t>
       </w:r>
       <w:r>
         <w:rPr>
           <w:bCs/>
         </w:rPr>
-        <w:t>trans. Graham Burchell</w:t>
-      </w:r>
+        <w:t xml:space="preserve">trans. Graham </w:t>
+      </w:r>
+      <w:proofErr w:type="spellStart"/>
+      <w:r>
+        <w:rPr>
+          <w:bCs/>
+        </w:rPr>
+        <w:t>Burchell</w:t>
+      </w:r>
+      <w:proofErr w:type="spellEnd"/>
       <w:r>
         <w:rPr>
           <w:bCs/>
@@ -7462,7 +8563,27 @@
           <w:sz w:val="22"/>
           <w:szCs w:val="22"/>
         </w:rPr>
-        <w:t xml:space="preserve">Doing Philosophy Personally: Thinking About Metaphysics, Theism, and Antiblack Racism </w:t>
+        <w:t xml:space="preserve">Doing Philosophy Personally: Thinking About Metaphysics, Theism, and </w:t>
+      </w:r>
+      <w:proofErr w:type="spellStart"/>
+      <w:r>
+        <w:rPr>
+          <w:rFonts w:ascii="Times New Roman" w:hAnsi="Times New Roman" w:cs="Times New Roman"/>
+          <w:i/>
+          <w:sz w:val="22"/>
+          <w:szCs w:val="22"/>
+        </w:rPr>
+        <w:t>Antiblack</w:t>
+      </w:r>
+      <w:proofErr w:type="spellEnd"/>
+      <w:r>
+        <w:rPr>
+          <w:rFonts w:ascii="Times New Roman" w:hAnsi="Times New Roman" w:cs="Times New Roman"/>
+          <w:i/>
+          <w:sz w:val="22"/>
+          <w:szCs w:val="22"/>
+        </w:rPr>
+        <w:t xml:space="preserve"> Racism </w:t>
       </w:r>
       <w:r>
         <w:rPr>
@@ -7533,7 +8654,25 @@
           <w:sz w:val="22"/>
           <w:szCs w:val="22"/>
         </w:rPr>
-        <w:t xml:space="preserve">(Chicago: Gateway, 1960), 35.  See also C. Virgil Gheorghiu, </w:t>
+        <w:t xml:space="preserve">(Chicago: Gateway, 1960), 35.  See also C. Virgil </w:t>
+      </w:r>
+      <w:proofErr w:type="spellStart"/>
+      <w:r>
+        <w:rPr>
+          <w:rFonts w:ascii="Times New Roman" w:hAnsi="Times New Roman" w:cs="Times New Roman"/>
+          <w:sz w:val="22"/>
+          <w:szCs w:val="22"/>
+        </w:rPr>
+        <w:t>Gheorghiu</w:t>
+      </w:r>
+      <w:proofErr w:type="spellEnd"/>
+      <w:r>
+        <w:rPr>
+          <w:rFonts w:ascii="Times New Roman" w:hAnsi="Times New Roman" w:cs="Times New Roman"/>
+          <w:sz w:val="22"/>
+          <w:szCs w:val="22"/>
+        </w:rPr>
+        <w:t xml:space="preserve">, </w:t>
       </w:r>
       <w:r>
         <w:rPr>
@@ -7688,7 +8827,25 @@
           <w:sz w:val="22"/>
           <w:szCs w:val="22"/>
         </w:rPr>
-        <w:t>trans. Manya Harari (Secaucus, NJ: Citadel Press, 1973), 20.</w:t>
+        <w:t xml:space="preserve">trans. </w:t>
+      </w:r>
+      <w:proofErr w:type="spellStart"/>
+      <w:r>
+        <w:rPr>
+          <w:rFonts w:ascii="Times New Roman" w:hAnsi="Times New Roman" w:cs="Times New Roman"/>
+          <w:sz w:val="22"/>
+          <w:szCs w:val="22"/>
+        </w:rPr>
+        <w:t>Manya</w:t>
+      </w:r>
+      <w:proofErr w:type="spellEnd"/>
+      <w:r>
+        <w:rPr>
+          <w:rFonts w:ascii="Times New Roman" w:hAnsi="Times New Roman" w:cs="Times New Roman"/>
+          <w:sz w:val="22"/>
+          <w:szCs w:val="22"/>
+        </w:rPr>
+        <w:t xml:space="preserve"> Harari (Secaucus, NJ: Citadel Press, 1973), 20.</w:t>
       </w:r>
     </w:p>
   </w:footnote>
@@ -7734,7 +8891,25 @@
           <w:sz w:val="22"/>
           <w:szCs w:val="22"/>
         </w:rPr>
-        <w:t>edited by Peter Conradi (New York: Penguin, 1999),</w:t>
+        <w:t xml:space="preserve">edited by Peter </w:t>
+      </w:r>
+      <w:proofErr w:type="spellStart"/>
+      <w:r>
+        <w:rPr>
+          <w:rFonts w:ascii="Times New Roman" w:hAnsi="Times New Roman" w:cs="Times New Roman"/>
+          <w:sz w:val="22"/>
+          <w:szCs w:val="22"/>
+        </w:rPr>
+        <w:t>Conradi</w:t>
+      </w:r>
+      <w:proofErr w:type="spellEnd"/>
+      <w:r>
+        <w:rPr>
+          <w:rFonts w:ascii="Times New Roman" w:hAnsi="Times New Roman" w:cs="Times New Roman"/>
+          <w:sz w:val="22"/>
+          <w:szCs w:val="22"/>
+        </w:rPr>
+        <w:t xml:space="preserve"> (New York: Penguin, 1999),</w:t>
       </w:r>
       <w:r>
         <w:rPr>
@@ -8039,7 +9214,23 @@
           <w:sz w:val="22"/>
           <w:szCs w:val="22"/>
         </w:rPr>
-        <w:t xml:space="preserve"> Marcel, “An Outline of a Concrete Philosophy,” 72.  Note how Marcel juxtaposes the “world” of having versus the “world” of being, suggesting fundamentally different attunements.  One danger of Marcel’s account, perhaps, is its tendency toward dualistic oppositions.  We might wonder, for instance, if some relationships move subtly back and forth between having and being, if the threshold between the two worlds is a bit more permeable than he often suggests.  </w:t>
+        <w:t xml:space="preserve"> Marcel, “An Outline of a Concrete Philosophy,” 72.  Note how Marcel juxtaposes the “world” of having versus the “world” of being, suggesting fundamentally different attunements.  One danger of Marcel’s account, perhaps, is its tendency toward dualistic oppositions.  We might wonder, for instance, if some relationships move subtly back and forth between having and being, if the threshold between the two worlds is a </w:t>
+      </w:r>
+      <w:r>
+        <w:rPr>
+          <w:rFonts w:ascii="Times New Roman" w:hAnsi="Times New Roman" w:cs="Times New Roman"/>
+          <w:sz w:val="22"/>
+          <w:szCs w:val="22"/>
+        </w:rPr>
+        <w:t>bit more permeable than he at times</w:t>
+      </w:r>
+      <w:r>
+        <w:rPr>
+          <w:rFonts w:ascii="Times New Roman" w:hAnsi="Times New Roman" w:cs="Times New Roman"/>
+          <w:sz w:val="22"/>
+          <w:szCs w:val="22"/>
+        </w:rPr>
+        <w:t xml:space="preserve"> suggests.  </w:t>
       </w:r>
     </w:p>
   </w:footnote>
@@ -8070,6 +9261,7 @@
         </w:rPr>
         <w:t xml:space="preserve"> Marcel shares much in common with Martin Buber in this regard.  See Marcel, “Martin Buber’s Philosophical Anthropology” in </w:t>
       </w:r>
+      <w:proofErr w:type="spellStart"/>
       <w:r>
         <w:rPr>
           <w:rFonts w:ascii="Times New Roman" w:hAnsi="Times New Roman" w:cs="Times New Roman"/>
@@ -8077,16 +9269,9 @@
           <w:sz w:val="22"/>
           <w:szCs w:val="22"/>
         </w:rPr>
-        <w:t xml:space="preserve">Searchings </w:t>
-      </w:r>
-      <w:r>
-        <w:rPr>
-          <w:rFonts w:ascii="Times New Roman" w:hAnsi="Times New Roman" w:cs="Times New Roman"/>
-          <w:sz w:val="22"/>
-          <w:szCs w:val="22"/>
-        </w:rPr>
-        <w:t xml:space="preserve">(New York: Newman Press, 1967), 73-92.  See also the chapter on Marcel and Buber in Brendan Sweetman, </w:t>
-      </w:r>
+        <w:t>Searchings</w:t>
+      </w:r>
+      <w:proofErr w:type="spellEnd"/>
       <w:r>
         <w:rPr>
           <w:rFonts w:ascii="Times New Roman" w:hAnsi="Times New Roman" w:cs="Times New Roman"/>
@@ -8094,6 +9279,57 @@
           <w:sz w:val="22"/>
           <w:szCs w:val="22"/>
         </w:rPr>
+        <w:t xml:space="preserve"> </w:t>
+      </w:r>
+      <w:r>
+        <w:rPr>
+          <w:rFonts w:ascii="Times New Roman" w:hAnsi="Times New Roman" w:cs="Times New Roman"/>
+          <w:sz w:val="22"/>
+          <w:szCs w:val="22"/>
+        </w:rPr>
+        <w:t xml:space="preserve">(New York: Newman </w:t>
+      </w:r>
+      <w:r>
+        <w:rPr>
+          <w:rFonts w:ascii="Times New Roman" w:hAnsi="Times New Roman" w:cs="Times New Roman"/>
+          <w:sz w:val="22"/>
+          <w:szCs w:val="22"/>
+        </w:rPr>
+        <w:t>Press, 1967), 73-92.  See</w:t>
+      </w:r>
+      <w:r>
+        <w:rPr>
+          <w:rFonts w:ascii="Times New Roman" w:hAnsi="Times New Roman" w:cs="Times New Roman"/>
+          <w:sz w:val="22"/>
+          <w:szCs w:val="22"/>
+        </w:rPr>
+        <w:t xml:space="preserve"> the chapter on Marcel and Buber in Brendan </w:t>
+      </w:r>
+      <w:proofErr w:type="spellStart"/>
+      <w:r>
+        <w:rPr>
+          <w:rFonts w:ascii="Times New Roman" w:hAnsi="Times New Roman" w:cs="Times New Roman"/>
+          <w:sz w:val="22"/>
+          <w:szCs w:val="22"/>
+        </w:rPr>
+        <w:t>Sweetman</w:t>
+      </w:r>
+      <w:proofErr w:type="spellEnd"/>
+      <w:r>
+        <w:rPr>
+          <w:rFonts w:ascii="Times New Roman" w:hAnsi="Times New Roman" w:cs="Times New Roman"/>
+          <w:sz w:val="22"/>
+          <w:szCs w:val="22"/>
+        </w:rPr>
+        <w:t xml:space="preserve">, </w:t>
+      </w:r>
+      <w:r>
+        <w:rPr>
+          <w:rFonts w:ascii="Times New Roman" w:hAnsi="Times New Roman" w:cs="Times New Roman"/>
+          <w:i/>
+          <w:sz w:val="22"/>
+          <w:szCs w:val="22"/>
+        </w:rPr>
         <w:t xml:space="preserve">The Vision of Gabriel Marcel: Epistemology, Human Person, the Transcendent </w:t>
       </w:r>
       <w:r>
@@ -8102,7 +9338,25 @@
           <w:sz w:val="22"/>
           <w:szCs w:val="22"/>
         </w:rPr>
-        <w:t>(Amsterdam: Rodopi, 2008),</w:t>
+        <w:t xml:space="preserve">(Amsterdam: </w:t>
+      </w:r>
+      <w:proofErr w:type="spellStart"/>
+      <w:r>
+        <w:rPr>
+          <w:rFonts w:ascii="Times New Roman" w:hAnsi="Times New Roman" w:cs="Times New Roman"/>
+          <w:sz w:val="22"/>
+          <w:szCs w:val="22"/>
+        </w:rPr>
+        <w:t>Rodopi</w:t>
+      </w:r>
+      <w:proofErr w:type="spellEnd"/>
+      <w:r>
+        <w:rPr>
+          <w:rFonts w:ascii="Times New Roman" w:hAnsi="Times New Roman" w:cs="Times New Roman"/>
+          <w:sz w:val="22"/>
+          <w:szCs w:val="22"/>
+        </w:rPr>
+        <w:t>, 2008),</w:t>
       </w:r>
       <w:r>
         <w:rPr>
@@ -8120,6 +9374,31 @@
           <w:szCs w:val="22"/>
         </w:rPr>
         <w:t>135-152.</w:t>
+      </w:r>
+      <w:r>
+        <w:rPr>
+          <w:rFonts w:ascii="Times New Roman" w:hAnsi="Times New Roman" w:cs="Times New Roman"/>
+          <w:sz w:val="22"/>
+          <w:szCs w:val="22"/>
+        </w:rPr>
+        <w:t xml:space="preserve">  See also Robert Wood, “The Dialogical Principal: Buber and Marcel” in </w:t>
+      </w:r>
+      <w:r>
+        <w:rPr>
+          <w:rFonts w:ascii="Times New Roman" w:hAnsi="Times New Roman" w:cs="Times New Roman"/>
+          <w:i/>
+          <w:sz w:val="22"/>
+          <w:szCs w:val="22"/>
+        </w:rPr>
+        <w:t xml:space="preserve">The Beautiful, the True &amp; the Good: Studies in the History of Thought </w:t>
+      </w:r>
+      <w:r>
+        <w:rPr>
+          <w:rFonts w:ascii="Times New Roman" w:hAnsi="Times New Roman" w:cs="Times New Roman"/>
+          <w:sz w:val="22"/>
+          <w:szCs w:val="22"/>
+        </w:rPr>
+        <w:t>(Washington, D.C. Catholic U of America P, 2015), 417-433.</w:t>
       </w:r>
     </w:p>
   </w:footnote>
@@ -8157,15 +9436,71 @@
           <w:sz w:val="22"/>
           <w:szCs w:val="22"/>
         </w:rPr>
-        <w:t xml:space="preserve">Homo Viator: Introduction to a Metaphysics of Hope, </w:t>
-      </w:r>
-      <w:r>
-        <w:rPr>
-          <w:rFonts w:ascii="Times New Roman" w:hAnsi="Times New Roman" w:cs="Times New Roman"/>
-          <w:sz w:val="22"/>
-          <w:szCs w:val="22"/>
-        </w:rPr>
-        <w:t>trans. Emma Craufurd (New York: Harper Torchbooks, 1962)</w:t>
+        <w:t xml:space="preserve">Homo </w:t>
+      </w:r>
+      <w:proofErr w:type="spellStart"/>
+      <w:r>
+        <w:rPr>
+          <w:rFonts w:ascii="Times New Roman" w:hAnsi="Times New Roman" w:cs="Times New Roman"/>
+          <w:i/>
+          <w:sz w:val="22"/>
+          <w:szCs w:val="22"/>
+        </w:rPr>
+        <w:t>Viator</w:t>
+      </w:r>
+      <w:proofErr w:type="spellEnd"/>
+      <w:r>
+        <w:rPr>
+          <w:rFonts w:ascii="Times New Roman" w:hAnsi="Times New Roman" w:cs="Times New Roman"/>
+          <w:i/>
+          <w:sz w:val="22"/>
+          <w:szCs w:val="22"/>
+        </w:rPr>
+        <w:t xml:space="preserve">: Introduction to a Metaphysics of Hope, </w:t>
+      </w:r>
+      <w:r>
+        <w:rPr>
+          <w:rFonts w:ascii="Times New Roman" w:hAnsi="Times New Roman" w:cs="Times New Roman"/>
+          <w:sz w:val="22"/>
+          <w:szCs w:val="22"/>
+        </w:rPr>
+        <w:t xml:space="preserve">trans. Emma </w:t>
+      </w:r>
+      <w:proofErr w:type="spellStart"/>
+      <w:r>
+        <w:rPr>
+          <w:rFonts w:ascii="Times New Roman" w:hAnsi="Times New Roman" w:cs="Times New Roman"/>
+          <w:sz w:val="22"/>
+          <w:szCs w:val="22"/>
+        </w:rPr>
+        <w:t>Craufurd</w:t>
+      </w:r>
+      <w:proofErr w:type="spellEnd"/>
+      <w:r>
+        <w:rPr>
+          <w:rFonts w:ascii="Times New Roman" w:hAnsi="Times New Roman" w:cs="Times New Roman"/>
+          <w:sz w:val="22"/>
+          <w:szCs w:val="22"/>
+        </w:rPr>
+        <w:t xml:space="preserve"> (New York: Harper </w:t>
+      </w:r>
+      <w:proofErr w:type="spellStart"/>
+      <w:r>
+        <w:rPr>
+          <w:rFonts w:ascii="Times New Roman" w:hAnsi="Times New Roman" w:cs="Times New Roman"/>
+          <w:sz w:val="22"/>
+          <w:szCs w:val="22"/>
+        </w:rPr>
+        <w:t>Torchbooks</w:t>
+      </w:r>
+      <w:proofErr w:type="spellEnd"/>
+      <w:r>
+        <w:rPr>
+          <w:rFonts w:ascii="Times New Roman" w:hAnsi="Times New Roman" w:cs="Times New Roman"/>
+          <w:sz w:val="22"/>
+          <w:szCs w:val="22"/>
+        </w:rPr>
+        <w:t>, 1962)</w:t>
       </w:r>
       <w:r>
         <w:rPr>
@@ -8257,7 +9592,25 @@
           <w:sz w:val="22"/>
           <w:szCs w:val="22"/>
         </w:rPr>
-        <w:t>trans. Katharine Farrer (New York: Harper Torchbook, 1965), 173.</w:t>
+        <w:t xml:space="preserve">trans. Katharine Farrer (New York: Harper </w:t>
+      </w:r>
+      <w:proofErr w:type="spellStart"/>
+      <w:r>
+        <w:rPr>
+          <w:rFonts w:ascii="Times New Roman" w:hAnsi="Times New Roman" w:cs="Times New Roman"/>
+          <w:sz w:val="22"/>
+          <w:szCs w:val="22"/>
+        </w:rPr>
+        <w:t>Torchbook</w:t>
+      </w:r>
+      <w:proofErr w:type="spellEnd"/>
+      <w:r>
+        <w:rPr>
+          <w:rFonts w:ascii="Times New Roman" w:hAnsi="Times New Roman" w:cs="Times New Roman"/>
+          <w:sz w:val="22"/>
+          <w:szCs w:val="22"/>
+        </w:rPr>
+        <w:t>, 1965), 173.</w:t>
       </w:r>
     </w:p>
   </w:footnote>
@@ -8445,7 +9798,27 @@
           <w:sz w:val="22"/>
           <w:szCs w:val="22"/>
         </w:rPr>
-        <w:t xml:space="preserve">Homo Viator, </w:t>
+        <w:t xml:space="preserve">Homo </w:t>
+      </w:r>
+      <w:proofErr w:type="spellStart"/>
+      <w:r>
+        <w:rPr>
+          <w:rFonts w:ascii="Times New Roman" w:hAnsi="Times New Roman" w:cs="Times New Roman"/>
+          <w:i/>
+          <w:sz w:val="22"/>
+          <w:szCs w:val="22"/>
+        </w:rPr>
+        <w:t>Viator</w:t>
+      </w:r>
+      <w:proofErr w:type="spellEnd"/>
+      <w:r>
+        <w:rPr>
+          <w:rFonts w:ascii="Times New Roman" w:hAnsi="Times New Roman" w:cs="Times New Roman"/>
+          <w:i/>
+          <w:sz w:val="22"/>
+          <w:szCs w:val="22"/>
+        </w:rPr>
+        <w:t xml:space="preserve">, </w:t>
       </w:r>
       <w:r>
         <w:rPr>
@@ -8602,7 +9975,25 @@
           <w:sz w:val="22"/>
           <w:szCs w:val="22"/>
         </w:rPr>
-        <w:t>eds. Gregory Hoskins and J.C. Berendzen (Eu</w:t>
+        <w:t xml:space="preserve">eds. Gregory Hoskins and J.C. </w:t>
+      </w:r>
+      <w:proofErr w:type="spellStart"/>
+      <w:r>
+        <w:rPr>
+          <w:rFonts w:ascii="Times New Roman" w:hAnsi="Times New Roman" w:cs="Times New Roman"/>
+          <w:sz w:val="22"/>
+          <w:szCs w:val="22"/>
+        </w:rPr>
+        <w:t>Berendzen</w:t>
+      </w:r>
+      <w:proofErr w:type="spellEnd"/>
+      <w:r>
+        <w:rPr>
+          <w:rFonts w:ascii="Times New Roman" w:hAnsi="Times New Roman" w:cs="Times New Roman"/>
+          <w:sz w:val="22"/>
+          <w:szCs w:val="22"/>
+        </w:rPr>
+        <w:t xml:space="preserve"> (Eu</w:t>
       </w:r>
       <w:r>
         <w:rPr>
@@ -8748,7 +10139,23 @@
           <w:sz w:val="22"/>
           <w:szCs w:val="22"/>
         </w:rPr>
-        <w:t xml:space="preserve"> See “Sketch of a Phenomenology and Metaphysic of Hope” in </w:t>
+        <w:t xml:space="preserve"> See </w:t>
+      </w:r>
+      <w:r>
+        <w:rPr>
+          <w:rFonts w:ascii="Times New Roman" w:hAnsi="Times New Roman" w:cs="Times New Roman"/>
+          <w:sz w:val="22"/>
+          <w:szCs w:val="22"/>
+        </w:rPr>
+        <w:t xml:space="preserve">Marcel, </w:t>
+      </w:r>
+      <w:r>
+        <w:rPr>
+          <w:rFonts w:ascii="Times New Roman" w:hAnsi="Times New Roman" w:cs="Times New Roman"/>
+          <w:sz w:val="22"/>
+          <w:szCs w:val="22"/>
+        </w:rPr>
+        <w:t xml:space="preserve">“Sketch of a Phenomenology and Metaphysic of Hope” in </w:t>
       </w:r>
       <w:r>
         <w:rPr>
@@ -8757,7 +10164,27 @@
           <w:sz w:val="22"/>
           <w:szCs w:val="22"/>
         </w:rPr>
-        <w:t xml:space="preserve">Homo Viator, </w:t>
+        <w:t xml:space="preserve">Homo </w:t>
+      </w:r>
+      <w:proofErr w:type="spellStart"/>
+      <w:r>
+        <w:rPr>
+          <w:rFonts w:ascii="Times New Roman" w:hAnsi="Times New Roman" w:cs="Times New Roman"/>
+          <w:i/>
+          <w:sz w:val="22"/>
+          <w:szCs w:val="22"/>
+        </w:rPr>
+        <w:t>Viator</w:t>
+      </w:r>
+      <w:proofErr w:type="spellEnd"/>
+      <w:r>
+        <w:rPr>
+          <w:rFonts w:ascii="Times New Roman" w:hAnsi="Times New Roman" w:cs="Times New Roman"/>
+          <w:i/>
+          <w:sz w:val="22"/>
+          <w:szCs w:val="22"/>
+        </w:rPr>
+        <w:t xml:space="preserve">, </w:t>
       </w:r>
       <w:r>
         <w:rPr>
@@ -9025,7 +10452,27 @@
           <w:sz w:val="22"/>
           <w:szCs w:val="22"/>
         </w:rPr>
-        <w:t xml:space="preserve">Homo Viator, </w:t>
+        <w:t xml:space="preserve">Homo </w:t>
+      </w:r>
+      <w:proofErr w:type="spellStart"/>
+      <w:r>
+        <w:rPr>
+          <w:rFonts w:ascii="Times New Roman" w:hAnsi="Times New Roman" w:cs="Times New Roman"/>
+          <w:i/>
+          <w:sz w:val="22"/>
+          <w:szCs w:val="22"/>
+        </w:rPr>
+        <w:t>Viator</w:t>
+      </w:r>
+      <w:proofErr w:type="spellEnd"/>
+      <w:r>
+        <w:rPr>
+          <w:rFonts w:ascii="Times New Roman" w:hAnsi="Times New Roman" w:cs="Times New Roman"/>
+          <w:i/>
+          <w:sz w:val="22"/>
+          <w:szCs w:val="22"/>
+        </w:rPr>
+        <w:t xml:space="preserve">, </w:t>
       </w:r>
       <w:r>
         <w:rPr>
@@ -9090,7 +10537,25 @@
           <w:sz w:val="22"/>
           <w:szCs w:val="22"/>
         </w:rPr>
-        <w:t xml:space="preserve"> Murdoch claimed that Marcel “may remind us a little of Burke—and to come nearer home, of Michael Oakeshott, who uses the word ‘technique’ in the same pejorative sense as Marcel.” “The Image of the Mind</w:t>
+        <w:t xml:space="preserve"> Murdoch claimed that Marcel “may remind us a little of Burke—and to come nearer home, of Michael </w:t>
+      </w:r>
+      <w:proofErr w:type="spellStart"/>
+      <w:r>
+        <w:rPr>
+          <w:rFonts w:ascii="Times New Roman" w:hAnsi="Times New Roman" w:cs="Times New Roman"/>
+          <w:sz w:val="22"/>
+          <w:szCs w:val="22"/>
+        </w:rPr>
+        <w:t>Oakeshott</w:t>
+      </w:r>
+      <w:proofErr w:type="spellEnd"/>
+      <w:r>
+        <w:rPr>
+          <w:rFonts w:ascii="Times New Roman" w:hAnsi="Times New Roman" w:cs="Times New Roman"/>
+          <w:sz w:val="22"/>
+          <w:szCs w:val="22"/>
+        </w:rPr>
+        <w:t>, who uses the word ‘technique’ in the same pejorative sense as Marcel.” “The Image of the Mind</w:t>
       </w:r>
       <w:r>
         <w:rPr>
@@ -9210,6 +10675,59 @@
     </w:p>
   </w:footnote>
 </w:footnotes>
+</file>
+
+<file path=word/header1.xml><?xml version="1.0" encoding="utf-8"?>
+<w:hdr xmlns:wpc="http://schemas.microsoft.com/office/word/2010/wordprocessingCanvas" xmlns:cx="http://schemas.microsoft.com/office/drawing/2014/chartex" xmlns:mc="http://schemas.openxmlformats.org/markup-compatibility/2006" xmlns:o="urn:schemas-microsoft-com:office:office" xmlns:r="http://schemas.openxmlformats.org/officeDocument/2006/relationships" xmlns:m="http://schemas.openxmlformats.org/officeDocument/2006/math" xmlns:v="urn:schemas-microsoft-com:vml" xmlns:wp14="http://schemas.microsoft.com/office/word/2010/wordprocessingDrawing" xmlns:wp="http://schemas.openxmlformats.org/drawingml/2006/wordprocessingDrawing" xmlns:w10="urn:schemas-microsoft-com:office:word" xmlns:w="http://schemas.openxmlformats.org/wordprocessingml/2006/main" xmlns:w14="http://schemas.microsoft.com/office/word/2010/wordml" xmlns:w15="http://schemas.microsoft.com/office/word/2012/wordml" xmlns:w16se="http://schemas.microsoft.com/office/word/2015/wordml/symex" xmlns:wpg="http://schemas.microsoft.com/office/word/2010/wordprocessingGroup" xmlns:wpi="http://schemas.microsoft.com/office/word/2010/wordprocessingInk" xmlns:wne="http://schemas.microsoft.com/office/word/2006/wordml" xmlns:wps="http://schemas.microsoft.com/office/word/2010/wordprocessingShape" mc:Ignorable="w14 w15 w16se wp14">
+  <w:sdt>
+    <w:sdtPr>
+      <w:id w:val="-1960017491"/>
+      <w:docPartObj>
+        <w:docPartGallery w:val="Page Numbers (Top of Page)"/>
+        <w:docPartUnique/>
+      </w:docPartObj>
+    </w:sdtPr>
+    <w:sdtEndPr>
+      <w:rPr>
+        <w:noProof/>
+      </w:rPr>
+    </w:sdtEndPr>
+    <w:sdtContent>
+      <w:p>
+        <w:pPr>
+          <w:pStyle w:val="Header"/>
+          <w:jc w:val="right"/>
+        </w:pPr>
+        <w:r>
+          <w:fldChar w:fldCharType="begin"/>
+        </w:r>
+        <w:r>
+          <w:instrText xml:space="preserve"> PAGE   \* MERGEFORMAT </w:instrText>
+        </w:r>
+        <w:r>
+          <w:fldChar w:fldCharType="separate"/>
+        </w:r>
+        <w:r>
+          <w:rPr>
+            <w:noProof/>
+          </w:rPr>
+          <w:t>16</w:t>
+        </w:r>
+        <w:r>
+          <w:rPr>
+            <w:noProof/>
+          </w:rPr>
+          <w:fldChar w:fldCharType="end"/>
+        </w:r>
+      </w:p>
+    </w:sdtContent>
+  </w:sdt>
+  <w:p>
+    <w:pPr>
+      <w:pStyle w:val="Header"/>
+    </w:pPr>
+  </w:p>
+</w:hdr>
 </file>
 
 <file path=word/styles.xml><?xml version="1.0" encoding="utf-8"?>
@@ -10360,6 +11878,50 @@
       <w:outlineLvl w:val="9"/>
     </w:pPr>
   </w:style>
+  <w:style w:type="paragraph" w:styleId="Header">
+    <w:name w:val="header"/>
+    <w:basedOn w:val="Normal"/>
+    <w:link w:val="HeaderChar"/>
+    <w:uiPriority w:val="99"/>
+    <w:unhideWhenUsed/>
+    <w:rsid w:val="005551D5"/>
+    <w:pPr>
+      <w:tabs>
+        <w:tab w:val="center" w:pos="4680"/>
+        <w:tab w:val="right" w:pos="9360"/>
+      </w:tabs>
+      <w:spacing w:after="0" w:line="240" w:lineRule="auto"/>
+    </w:pPr>
+  </w:style>
+  <w:style w:type="character" w:customStyle="1" w:styleId="HeaderChar">
+    <w:name w:val="Header Char"/>
+    <w:basedOn w:val="DefaultParagraphFont"/>
+    <w:link w:val="Header"/>
+    <w:uiPriority w:val="99"/>
+    <w:rsid w:val="005551D5"/>
+  </w:style>
+  <w:style w:type="paragraph" w:styleId="Footer">
+    <w:name w:val="footer"/>
+    <w:basedOn w:val="Normal"/>
+    <w:link w:val="FooterChar"/>
+    <w:uiPriority w:val="99"/>
+    <w:unhideWhenUsed/>
+    <w:rsid w:val="005551D5"/>
+    <w:pPr>
+      <w:tabs>
+        <w:tab w:val="center" w:pos="4680"/>
+        <w:tab w:val="right" w:pos="9360"/>
+      </w:tabs>
+      <w:spacing w:after="0" w:line="240" w:lineRule="auto"/>
+    </w:pPr>
+  </w:style>
+  <w:style w:type="character" w:customStyle="1" w:styleId="FooterChar">
+    <w:name w:val="Footer Char"/>
+    <w:basedOn w:val="DefaultParagraphFont"/>
+    <w:link w:val="Footer"/>
+    <w:uiPriority w:val="99"/>
+    <w:rsid w:val="005551D5"/>
+  </w:style>
 </w:styles>
 </file>
 
@@ -10629,7 +12191,7 @@
 </file>
 
 <file path=customXml/itemProps1.xml><?xml version="1.0" encoding="utf-8"?>
-<ds:datastoreItem xmlns:ds="http://schemas.openxmlformats.org/officeDocument/2006/customXml" ds:itemID="{1F1DC390-09F9-46BA-80FD-C81DFAF829EA}">
+<ds:datastoreItem xmlns:ds="http://schemas.openxmlformats.org/officeDocument/2006/customXml" ds:itemID="{F6CB03EF-B8A1-4B04-9CA0-07999318D1F4}">
   <ds:schemaRefs>
     <ds:schemaRef ds:uri="http://schemas.openxmlformats.org/officeDocument/2006/bibliography"/>
   </ds:schemaRefs>

</xml_diff>